<commit_message>
no bestuur if no bestuur
</commit_message>
<xml_diff>
--- a/templates/muis-bestuur-ltp.docx
+++ b/templates/muis-bestuur-ltp.docx
@@ -3346,8 +3346,6 @@
         </w:rPr>
         <w:br w:type="page"/>
       </w:r>
-      <w:bookmarkStart w:id="8" w:name="_GoBack"/>
-      <w:bookmarkEnd w:id="8"/>
     </w:p>
     <w:p>
       <w:pPr>
@@ -3369,7 +3367,6 @@
           <w:szCs w:val="28"/>
           <w:lang w:val="nl-NL"/>
         </w:rPr>
-        <w:lastRenderedPageBreak/>
         <w:t>Samenvatting</w:t>
       </w:r>
     </w:p>
@@ -3432,20 +3429,67 @@
           <w:rFonts w:ascii="Century Gothic" w:hAnsi="Century Gothic" w:cs="Century Gothic"/>
           <w:lang w:val="nl-NL"/>
         </w:rPr>
-        <w:t xml:space="preserve">deelgenomen aan de leerlingtevredenheidspeiling. Er werden gegevens verzameld van 1254 leerlingen. </w:t>
-      </w:r>
-    </w:p>
-    <w:p>
-      <w:pPr>
-        <w:rPr>
-          <w:lang w:val="nl-NL"/>
-        </w:rPr>
-      </w:pPr>
-      <w:r>
-        <w:rPr>
-          <w:lang w:val="nl-NL"/>
-        </w:rPr>
-        <w:t xml:space="preserve">De huidige referentiegroep bevat gegevens van 82581 leerlingen van 1292 vergelijkbare scholen. </w:t>
+        <w:t xml:space="preserve">deelgenomen aan de leerlingtevredenheidspeiling. Er werden gegevens verzameld van </w:t>
+      </w:r>
+      <w:r>
+        <w:rPr>
+          <w:rFonts w:ascii="Century Gothic" w:hAnsi="Century Gothic" w:cs="Century Gothic"/>
+          <w:lang w:val="nl-NL"/>
+        </w:rPr>
+        <w:t xml:space="preserve">TTTclass:questionProperties:reportmark:number_of_respondents:bestuurTTT </w:t>
+      </w:r>
+      <w:r>
+        <w:rPr>
+          <w:rFonts w:ascii="Century Gothic" w:hAnsi="Century Gothic" w:cs="Century Gothic"/>
+          <w:lang w:val="nl-NL"/>
+        </w:rPr>
+        <w:t xml:space="preserve">leerlingen. </w:t>
+      </w:r>
+    </w:p>
+    <w:p>
+      <w:pPr>
+        <w:rPr>
+          <w:lang w:val="nl-NL"/>
+        </w:rPr>
+      </w:pPr>
+      <w:r>
+        <w:rPr>
+          <w:lang w:val="nl-NL"/>
+        </w:rPr>
+        <w:t xml:space="preserve">De huidige referentiegroep bevat gegevens van </w:t>
+      </w:r>
+      <w:r>
+        <w:rPr>
+          <w:rFonts w:cs="Century Gothic"/>
+          <w:lang w:val="nl-NL"/>
+        </w:rPr>
+        <w:t>TTTxml:count_alle_scholen_formsTTT</w:t>
+      </w:r>
+      <w:r>
+        <w:rPr>
+          <w:rFonts w:cs="Century Gothic"/>
+          <w:lang w:val="nl-NL"/>
+        </w:rPr>
+        <w:t xml:space="preserve"> </w:t>
+      </w:r>
+      <w:r>
+        <w:rPr>
+          <w:lang w:val="nl-NL"/>
+        </w:rPr>
+        <w:t xml:space="preserve">leerlingen van </w:t>
+      </w:r>
+      <w:r>
+        <w:rPr>
+          <w:rFonts w:cs="Century Gothic"/>
+          <w:lang w:val="nl-NL"/>
+        </w:rPr>
+        <w:t xml:space="preserve">TTTxml:count_alle_scholen_surveysTTT  </w:t>
+      </w:r>
+      <w:r>
+        <w:rPr>
+          <w:lang w:val="nl-NL"/>
+        </w:rPr>
+        <w:t xml:space="preserve">vergelijkbare scholen. </w:t>
       </w:r>
     </w:p>
     <w:p>
@@ -3511,7 +3555,26 @@
         <w:rPr>
           <w:lang w:val="nl-NL"/>
         </w:rPr>
-        <w:t>Het landelijk gemiddelde rapportcijfer dat leerlingen aan hun school geven is 8.1.</w:t>
+        <w:t>Het landelijk gemiddelde rapportcijfer dat leerli</w:t>
+      </w:r>
+      <w:r>
+        <w:rPr>
+          <w:lang w:val="nl-NL"/>
+        </w:rPr>
+        <w:t xml:space="preserve">ngen aan hun school geven is </w:t>
+      </w:r>
+      <w:r>
+        <w:rPr>
+          <w:rFonts w:cs="Century Gothic"/>
+          <w:lang w:val="nl-NL"/>
+        </w:rPr>
+        <w:t>TTTclass:questionProperties:reportmark:average:alle_scholenTTT</w:t>
+      </w:r>
+      <w:r>
+        <w:rPr>
+          <w:lang w:val="nl-NL"/>
+        </w:rPr>
+        <w:t>.</w:t>
       </w:r>
     </w:p>
     <w:p>
@@ -3544,7 +3607,47 @@
         <w:rPr>
           <w:lang w:val="nl-NL"/>
         </w:rPr>
-        <w:t>krijgen een gemiddeld rapportcijfer van 8.4.</w:t>
+        <w:t>krijgen een gemiddeld ra</w:t>
+      </w:r>
+      <w:r>
+        <w:rPr>
+          <w:lang w:val="nl-NL"/>
+        </w:rPr>
+        <w:t xml:space="preserve">pportcijfer van </w:t>
+      </w:r>
+      <w:r>
+        <w:rPr>
+          <w:rFonts w:cs="Century Gothic"/>
+          <w:lang w:val="nl-NL"/>
+        </w:rPr>
+        <w:t>TTTc</w:t>
+      </w:r>
+      <w:r>
+        <w:rPr>
+          <w:rFonts w:cs="Century Gothic"/>
+          <w:lang w:val="nl-NL"/>
+        </w:rPr>
+        <w:t>lass:questionProperties:reportmark</w:t>
+      </w:r>
+      <w:r>
+        <w:rPr>
+          <w:rFonts w:cs="Century Gothic"/>
+          <w:lang w:val="nl-NL"/>
+        </w:rPr>
+        <w:t>:average:bestuur</w:t>
+      </w:r>
+      <w:r>
+        <w:rPr>
+          <w:rFonts w:cs="Century Gothic"/>
+          <w:lang w:val="nl-NL"/>
+        </w:rPr>
+        <w:t>TTT</w:t>
+      </w:r>
+      <w:r>
+        <w:rPr>
+          <w:lang w:val="nl-NL"/>
+        </w:rPr>
+        <w:t>.</w:t>
       </w:r>
     </w:p>
     <w:p>
@@ -3620,373 +3723,6 @@
           <w:lang w:val="nl-NL"/>
         </w:rPr>
       </w:pPr>
-    </w:p>
-    <w:p>
-      <w:pPr>
-        <w:numPr>
-          <w:ilvl w:val="0"/>
-          <w:numId w:val="47"/>
-        </w:numPr>
-        <w:rPr>
-          <w:lang w:val="nl-NL"/>
-        </w:rPr>
-      </w:pPr>
-      <w:r>
-        <w:rPr>
-          <w:color w:val="FF0000"/>
-          <w:lang w:val="nl-NL"/>
-        </w:rPr>
-        <w:t>77%</w:t>
-      </w:r>
-      <w:r>
-        <w:rPr>
-          <w:lang w:val="nl-NL"/>
-        </w:rPr>
-        <w:t xml:space="preserve"> van de leerlingen voelt zich veilig in de school, landelijk is dit  </w:t>
-      </w:r>
-      <w:r>
-        <w:rPr>
-          <w:color w:val="FF0000"/>
-          <w:lang w:val="nl-NL"/>
-        </w:rPr>
-        <w:t>75%</w:t>
-      </w:r>
-      <w:r>
-        <w:rPr>
-          <w:lang w:val="nl-NL"/>
-        </w:rPr>
-        <w:t>.</w:t>
-      </w:r>
-    </w:p>
-    <w:p>
-      <w:pPr>
-        <w:numPr>
-          <w:ilvl w:val="0"/>
-          <w:numId w:val="47"/>
-        </w:numPr>
-        <w:rPr>
-          <w:lang w:val="nl-NL"/>
-        </w:rPr>
-      </w:pPr>
-      <w:r>
-        <w:rPr>
-          <w:lang w:val="nl-NL"/>
-        </w:rPr>
-        <w:t xml:space="preserve">Van onze leerlingen vindt </w:t>
-      </w:r>
-      <w:r>
-        <w:rPr>
-          <w:color w:val="FF0000"/>
-          <w:lang w:val="nl-NL"/>
-        </w:rPr>
-        <w:t>82</w:t>
-      </w:r>
-      <w:r>
-        <w:rPr>
-          <w:lang w:val="nl-NL"/>
-        </w:rPr>
-        <w:t xml:space="preserve">% dat je op school veel leert (landelijk is dit  </w:t>
-      </w:r>
-      <w:r>
-        <w:rPr>
-          <w:color w:val="FF0000"/>
-          <w:lang w:val="nl-NL"/>
-        </w:rPr>
-        <w:t>77</w:t>
-      </w:r>
-      <w:r>
-        <w:rPr>
-          <w:lang w:val="nl-NL"/>
-        </w:rPr>
-        <w:t>%).</w:t>
-      </w:r>
-    </w:p>
-    <w:p>
-      <w:pPr>
-        <w:numPr>
-          <w:ilvl w:val="0"/>
-          <w:numId w:val="47"/>
-        </w:numPr>
-        <w:rPr>
-          <w:lang w:val="nl-NL"/>
-        </w:rPr>
-      </w:pPr>
-      <w:r>
-        <w:rPr>
-          <w:lang w:val="nl-NL"/>
-        </w:rPr>
-        <w:t>Volgens</w:t>
-      </w:r>
-      <w:r>
-        <w:rPr>
-          <w:color w:val="FF0000"/>
-          <w:lang w:val="nl-NL"/>
-        </w:rPr>
-        <w:t xml:space="preserve"> 87%</w:t>
-      </w:r>
-      <w:r>
-        <w:rPr>
-          <w:lang w:val="nl-NL"/>
-        </w:rPr>
-        <w:t xml:space="preserve"> zijn hun ouders tevreden over de school; 2% denkt dat hun ouders niet tevreden zijn.</w:t>
-      </w:r>
-    </w:p>
-    <w:p>
-      <w:pPr>
-        <w:numPr>
-          <w:ilvl w:val="0"/>
-          <w:numId w:val="47"/>
-        </w:numPr>
-      </w:pPr>
-      <w:r>
-        <w:rPr>
-          <w:lang w:val="nl-NL"/>
-        </w:rPr>
-        <w:t xml:space="preserve">Van de leerlingen denkt </w:t>
-      </w:r>
-      <w:r>
-        <w:rPr>
-          <w:color w:val="FF0000"/>
-          <w:lang w:val="nl-NL"/>
-        </w:rPr>
-        <w:t>24%</w:t>
-      </w:r>
-      <w:r>
-        <w:rPr>
-          <w:lang w:val="nl-NL"/>
-        </w:rPr>
-        <w:t xml:space="preserve"> soms of vaak 'zat ik maar op een andere school'; </w:t>
-      </w:r>
-      <w:r>
-        <w:rPr>
-          <w:color w:val="FF0000"/>
-          <w:lang w:val="nl-NL"/>
-        </w:rPr>
-        <w:t>76%</w:t>
-      </w:r>
-      <w:r>
-        <w:rPr>
-          <w:lang w:val="nl-NL"/>
-        </w:rPr>
-        <w:t xml:space="preserve"> denkt dit bijna nooit. </w:t>
-      </w:r>
-      <w:r>
-        <w:t xml:space="preserve">De landelijke percentages zijn respectievelijk </w:t>
-      </w:r>
-      <w:r>
-        <w:rPr>
-          <w:color w:val="FF0000"/>
-        </w:rPr>
-        <w:t>31% en 69%</w:t>
-      </w:r>
-      <w:r>
-        <w:t>.</w:t>
-      </w:r>
-    </w:p>
-    <w:p/>
-    <w:p/>
-    <w:p>
-      <w:pPr>
-        <w:pStyle w:val="Heading3"/>
-        <w:rPr>
-          <w:color w:val="F78E1E"/>
-        </w:rPr>
-      </w:pPr>
-      <w:r>
-        <w:rPr>
-          <w:color w:val="F78E1E"/>
-        </w:rPr>
-        <w:t>Ouderbetrokkenheid</w:t>
-      </w:r>
-    </w:p>
-    <w:p/>
-    <w:p>
-      <w:pPr>
-        <w:numPr>
-          <w:ilvl w:val="0"/>
-          <w:numId w:val="47"/>
-        </w:numPr>
-        <w:rPr>
-          <w:lang w:val="nl-NL"/>
-        </w:rPr>
-      </w:pPr>
-      <w:r>
-        <w:rPr>
-          <w:color w:val="FF0000"/>
-          <w:lang w:val="nl-NL"/>
-        </w:rPr>
-        <w:t>52%</w:t>
-      </w:r>
-      <w:r>
-        <w:rPr>
-          <w:lang w:val="nl-NL"/>
-        </w:rPr>
-        <w:t xml:space="preserve"> van de ouders is actief als hulp-ouder of commissielid.</w:t>
-      </w:r>
-    </w:p>
-    <w:p>
-      <w:pPr>
-        <w:numPr>
-          <w:ilvl w:val="0"/>
-          <w:numId w:val="47"/>
-        </w:numPr>
-      </w:pPr>
-      <w:r>
-        <w:rPr>
-          <w:lang w:val="nl-NL"/>
-        </w:rPr>
-        <w:t xml:space="preserve">Van de ouders helpt </w:t>
-      </w:r>
-      <w:r>
-        <w:rPr>
-          <w:color w:val="FF0000"/>
-          <w:lang w:val="nl-NL"/>
-        </w:rPr>
-        <w:t>94%</w:t>
-      </w:r>
-      <w:r>
-        <w:rPr>
-          <w:lang w:val="nl-NL"/>
-        </w:rPr>
-        <w:t xml:space="preserve"> hun kind met huiswerk als zij dit willen. </w:t>
-      </w:r>
-      <w:r>
-        <w:t xml:space="preserve">Dit is beter dan het landelijk gemiddelde </w:t>
-      </w:r>
-      <w:r>
-        <w:rPr>
-          <w:color w:val="FF0000"/>
-        </w:rPr>
-        <w:t>(91%</w:t>
-      </w:r>
-      <w:r>
-        <w:t>).</w:t>
-      </w:r>
-    </w:p>
-    <w:p>
-      <w:pPr>
-        <w:numPr>
-          <w:ilvl w:val="0"/>
-          <w:numId w:val="47"/>
-        </w:numPr>
-        <w:rPr>
-          <w:lang w:val="nl-NL"/>
-        </w:rPr>
-      </w:pPr>
-      <w:r>
-        <w:rPr>
-          <w:lang w:val="nl-NL"/>
-        </w:rPr>
-        <w:t xml:space="preserve">Een gesprek thuis over de gebeurtenissen op school komt bij </w:t>
-      </w:r>
-      <w:r>
-        <w:rPr>
-          <w:color w:val="FF0000"/>
-          <w:lang w:val="nl-NL"/>
-        </w:rPr>
-        <w:t>92%</w:t>
-      </w:r>
-      <w:r>
-        <w:rPr>
-          <w:lang w:val="nl-NL"/>
-        </w:rPr>
-        <w:t xml:space="preserve"> soms of vaak voor; landelijk is dit bij </w:t>
-      </w:r>
-      <w:r>
-        <w:rPr>
-          <w:color w:val="FF0000"/>
-          <w:lang w:val="nl-NL"/>
-        </w:rPr>
-        <w:t>89%</w:t>
-      </w:r>
-      <w:r>
-        <w:rPr>
-          <w:lang w:val="nl-NL"/>
-        </w:rPr>
-        <w:t xml:space="preserve"> van de leerlingen.</w:t>
-      </w:r>
-    </w:p>
-    <w:p>
-      <w:pPr>
-        <w:numPr>
-          <w:ilvl w:val="0"/>
-          <w:numId w:val="47"/>
-        </w:numPr>
-      </w:pPr>
-      <w:r>
-        <w:rPr>
-          <w:lang w:val="nl-NL"/>
-        </w:rPr>
-        <w:t xml:space="preserve">Van de leerlingen eet </w:t>
-      </w:r>
-      <w:r>
-        <w:rPr>
-          <w:color w:val="FF0000"/>
-          <w:lang w:val="nl-NL"/>
-        </w:rPr>
-        <w:t>78%</w:t>
-      </w:r>
-      <w:r>
-        <w:rPr>
-          <w:lang w:val="nl-NL"/>
-        </w:rPr>
-        <w:t xml:space="preserve"> vaak goed voordat ze naar school gaan; </w:t>
-      </w:r>
-      <w:r>
-        <w:rPr>
-          <w:color w:val="FF0000"/>
-          <w:lang w:val="nl-NL"/>
-        </w:rPr>
-        <w:t>3%</w:t>
-      </w:r>
-      <w:r>
-        <w:rPr>
-          <w:lang w:val="nl-NL"/>
-        </w:rPr>
-        <w:t xml:space="preserve"> van de kinderen eet 's morgens bijna nooit. </w:t>
-      </w:r>
-      <w:r>
-        <w:t xml:space="preserve">Landelijk zijn deze gemiddelden respectievelijk </w:t>
-      </w:r>
-      <w:r>
-        <w:rPr>
-          <w:color w:val="FF0000"/>
-        </w:rPr>
-        <w:t>72% en 5%</w:t>
-      </w:r>
-      <w:r>
-        <w:t>.</w:t>
-      </w:r>
-    </w:p>
-    <w:p>
-      <w:pPr>
-        <w:numPr>
-          <w:ilvl w:val="0"/>
-          <w:numId w:val="47"/>
-        </w:numPr>
-      </w:pPr>
-      <w:r>
-        <w:rPr>
-          <w:color w:val="FF0000"/>
-          <w:lang w:val="nl-NL"/>
-        </w:rPr>
-        <w:t>17%</w:t>
-      </w:r>
-      <w:r>
-        <w:rPr>
-          <w:lang w:val="nl-NL"/>
-        </w:rPr>
-        <w:t xml:space="preserve"> van de leerlingen gaat naar eigen zeggen door de week voor 8 uur naar bed. </w:t>
-      </w:r>
-      <w:r>
-        <w:t xml:space="preserve">Landelijk is dit </w:t>
-      </w:r>
-      <w:r>
-        <w:rPr>
-          <w:color w:val="FF0000"/>
-        </w:rPr>
-        <w:t>16%.</w:t>
-      </w:r>
     </w:p>
     <w:p>
       <w:pPr>
@@ -3994,12 +3730,24 @@
           <w:rFonts w:eastAsia="Times New Roman" w:cs="Century Gothic"/>
           <w:b/>
           <w:bCs/>
-          <w:color w:val="F78E1E"/>
-        </w:rPr>
-      </w:pPr>
-      <w:r>
-        <w:rPr>
-          <w:color w:val="F78E1E"/>
+          <w:lang w:val="nl-NL"/>
+        </w:rPr>
+      </w:pPr>
+      <w:r>
+        <w:rPr>
+          <w:lang w:val="nl-NL"/>
+        </w:rPr>
+        <w:t>TTTclass:s</w:t>
+      </w:r>
+      <w:r>
+        <w:rPr>
+          <w:lang w:val="nl-NL"/>
+        </w:rPr>
+        <w:t xml:space="preserve">ummaryBestuurTTT </w:t>
+      </w:r>
+      <w:r>
+        <w:rPr>
+          <w:lang w:val="nl-NL"/>
         </w:rPr>
         <w:br w:type="page"/>
       </w:r>
@@ -4021,7 +3769,6 @@
           <w:sz w:val="22"/>
           <w:szCs w:val="22"/>
         </w:rPr>
-        <w:lastRenderedPageBreak/>
         <w:t>Tevredenheidscijfers per rubriek</w:t>
       </w:r>
     </w:p>
@@ -4523,7 +4270,6 @@
           <w:bCs/>
           <w:lang w:val="nl-NL"/>
         </w:rPr>
-        <w:lastRenderedPageBreak/>
         <w:t>1. Tevredenheidsscores</w:t>
       </w:r>
     </w:p>
@@ -5288,7 +5034,13 @@
               <w:rPr>
                 <w:lang w:val="nl-NL"/>
               </w:rPr>
-              <w:t>Lager dan 75:</w:t>
+              <w:t>Lager dan 70</w:t>
+            </w:r>
+            <w:r>
+              <w:rPr>
+                <w:lang w:val="nl-NL"/>
+              </w:rPr>
+              <w:t>:</w:t>
             </w:r>
           </w:p>
         </w:tc>
@@ -5342,7 +5094,13 @@
               <w:rPr>
                 <w:lang w:val="nl-NL"/>
               </w:rPr>
-              <w:t>Van 75 t/m 84:</w:t>
+              <w:t>Van 70 t/m 79</w:t>
+            </w:r>
+            <w:r>
+              <w:rPr>
+                <w:lang w:val="nl-NL"/>
+              </w:rPr>
+              <w:t>:</w:t>
             </w:r>
           </w:p>
         </w:tc>
@@ -5396,7 +5154,13 @@
               <w:rPr>
                 <w:lang w:val="nl-NL"/>
               </w:rPr>
-              <w:t>Van 85 t/m 94</w:t>
+              <w:t>Van 80</w:t>
+            </w:r>
+            <w:r>
+              <w:rPr>
+                <w:lang w:val="nl-NL"/>
+              </w:rPr>
+              <w:t xml:space="preserve"> t/m 94</w:t>
             </w:r>
           </w:p>
         </w:tc>
@@ -5581,7 +5345,42 @@
           <w:rFonts w:ascii="Century Gothic" w:hAnsi="Century Gothic" w:cs="Century Gothic"/>
           <w:lang w:val="nl-NL"/>
         </w:rPr>
-        <w:t>Is het verhoudingsgetal 85 of hoger, dan zijn de ouders relatief tevreden. Dit krijgt een groen accent. Als het getal lager is dan 85 zijn de ouders relatief ontevreden. Dit krijgt een rood accent.</w:t>
+        <w:t>Is het verhoudingsgetal 80</w:t>
+      </w:r>
+      <w:r>
+        <w:rPr>
+          <w:rFonts w:ascii="Century Gothic" w:hAnsi="Century Gothic" w:cs="Century Gothic"/>
+          <w:lang w:val="nl-NL"/>
+        </w:rPr>
+        <w:t xml:space="preserve"> of hoger, dan zijn de </w:t>
+      </w:r>
+      <w:r>
+        <w:rPr>
+          <w:rFonts w:ascii="Century Gothic" w:hAnsi="Century Gothic" w:cs="Century Gothic"/>
+          <w:lang w:val="nl-NL"/>
+        </w:rPr>
+        <w:t>leerlingen</w:t>
+      </w:r>
+      <w:r>
+        <w:rPr>
+          <w:rFonts w:ascii="Century Gothic" w:hAnsi="Century Gothic" w:cs="Century Gothic"/>
+          <w:lang w:val="nl-NL"/>
+        </w:rPr>
+        <w:t xml:space="preserve"> relatief tevreden. Dit krijgt een groen accent. Als het getal lager is dan </w:t>
+      </w:r>
+      <w:r>
+        <w:rPr>
+          <w:rFonts w:ascii="Century Gothic" w:hAnsi="Century Gothic" w:cs="Century Gothic"/>
+          <w:lang w:val="nl-NL"/>
+        </w:rPr>
+        <w:t>80</w:t>
+      </w:r>
+      <w:r>
+        <w:rPr>
+          <w:rFonts w:ascii="Century Gothic" w:hAnsi="Century Gothic" w:cs="Century Gothic"/>
+          <w:lang w:val="nl-NL"/>
+        </w:rPr>
+        <w:t xml:space="preserve"> zijn de ouders relatief ontevreden. Dit krijgt een rood accent.</w:t>
       </w:r>
     </w:p>
     <w:p>
@@ -5851,7 +5650,6 @@
         <w:rPr>
           <w:lang w:val="nl-NL"/>
         </w:rPr>
-        <w:lastRenderedPageBreak/>
         <w:t>TTTclass:scoresPercentagesBestuurTTT</w:t>
       </w:r>
     </w:p>
@@ -5878,18 +5676,13 @@
     </w:p>
     <w:p>
       <w:pPr>
-        <w:rPr>
-          <w:b/>
-          <w:lang w:val="nl-NL"/>
-        </w:rPr>
-      </w:pPr>
-      <w:r>
-        <w:rPr>
-          <w:b/>
-          <w:lang w:val="nl-NL"/>
-        </w:rPr>
-        <w:lastRenderedPageBreak/>
-        <w:t>Resultatenoverzicht per school</w:t>
+        <w:pStyle w:val="Heading1"/>
+        <w:rPr>
+          <w:b w:val="0"/>
+        </w:rPr>
+      </w:pPr>
+      <w:r>
+        <w:t xml:space="preserve">Resultatenoverzicht </w:t>
       </w:r>
     </w:p>
     <w:p>
@@ -5914,27 +5707,39 @@
           <w:color w:val="F79646"/>
           <w:lang w:val="nl-NL"/>
         </w:rPr>
-        <w:t>Resultaten per school</w:t>
-      </w:r>
-    </w:p>
-    <w:p>
-      <w:pPr>
-        <w:pStyle w:val="Heading1"/>
-      </w:pPr>
-    </w:p>
-    <w:p>
-      <w:pPr>
-        <w:pStyle w:val="Heading1"/>
-        <w:rPr>
-          <w:szCs w:val="20"/>
-        </w:rPr>
-      </w:pPr>
-      <w:r>
-        <w:rPr>
-          <w:color w:val="FF0000"/>
-        </w:rPr>
-        <w:t>[PLUSPUNTEN EN VERBETERPUNTEN]</w:t>
-      </w:r>
+        <w:t>Resultaten</w:t>
+      </w:r>
+    </w:p>
+    <w:p/>
+    <w:p>
+      <w:r>
+        <w:t>TTT</w:t>
+      </w:r>
+      <w:r>
+        <w:t>class:satisfactionTopBestuur:good</w:t>
+      </w:r>
+      <w:bookmarkStart w:id="8" w:name="_GoBack"/>
+      <w:bookmarkEnd w:id="8"/>
+      <w:r>
+        <w:t>TTT</w:t>
+      </w:r>
+      <w:r>
+        <w:t xml:space="preserve"> </w:t>
+      </w:r>
+    </w:p>
+    <w:p/>
+    <w:p>
+      <w:r>
+        <w:t xml:space="preserve">TTTclass:satisfactionTopBestuur:badTTT </w:t>
+      </w:r>
+    </w:p>
+    <w:p/>
+    <w:p>
+      <w:pPr>
+        <w:rPr>
+          <w:lang w:val="nl-NL"/>
+        </w:rPr>
+      </w:pPr>
       <w:r>
         <w:br w:type="page"/>
       </w:r>
@@ -5942,7 +5747,6 @@
       <w:bookmarkEnd w:id="6"/>
       <w:bookmarkEnd w:id="7"/>
       <w:r>
-        <w:lastRenderedPageBreak/>
         <w:t>Vragenlijst</w:t>
       </w:r>
     </w:p>
@@ -5962,41 +5766,41 @@
     </w:p>
     <w:p>
       <w:pPr>
+        <w:pStyle w:val="Standard"/>
+        <w:widowControl/>
+        <w:autoSpaceDE/>
+        <w:autoSpaceDN/>
+        <w:adjustRightInd/>
+        <w:rPr>
+          <w:rFonts w:cs="Century Gothic"/>
+          <w:szCs w:val="20"/>
+          <w:lang w:val="nl-NL"/>
+        </w:rPr>
+      </w:pPr>
+      <w:r>
+        <w:rPr>
+          <w:rFonts w:cs="Century Gothic"/>
+          <w:szCs w:val="20"/>
+          <w:lang w:val="nl-NL"/>
+        </w:rPr>
+        <w:t>TTTclass:questionListsTTT</w:t>
+      </w:r>
+      <w:r>
+        <w:rPr>
+          <w:rFonts w:cs="Century Gothic"/>
+          <w:szCs w:val="20"/>
+          <w:lang w:val="nl-NL"/>
+        </w:rPr>
+        <w:t xml:space="preserve"> </w:t>
+      </w:r>
+    </w:p>
+    <w:p>
+      <w:pPr>
         <w:spacing w:after="200" w:line="276" w:lineRule="auto"/>
         <w:rPr>
           <w:lang w:val="nl-NL"/>
         </w:rPr>
       </w:pPr>
-      <w:r>
-        <w:rPr>
-          <w:rFonts w:cs="Century Gothic"/>
-          <w:szCs w:val="20"/>
-          <w:lang w:val="nl-NL"/>
-        </w:rPr>
-        <w:t>TTTclass:questionList</w:t>
-      </w:r>
-      <w:r>
-        <w:rPr>
-          <w:rFonts w:cs="Century Gothic"/>
-          <w:szCs w:val="20"/>
-          <w:lang w:val="nl-NL"/>
-        </w:rPr>
-        <w:t>s</w:t>
-      </w:r>
-      <w:r>
-        <w:rPr>
-          <w:rFonts w:cs="Century Gothic"/>
-          <w:szCs w:val="20"/>
-          <w:lang w:val="nl-NL"/>
-        </w:rPr>
-        <w:t>TTT</w:t>
-      </w:r>
-      <w:r>
-        <w:rPr>
-          <w:lang w:val="nl-NL"/>
-        </w:rPr>
-        <w:t xml:space="preserve"> </w:t>
-      </w:r>
     </w:p>
     <w:p>
       <w:pPr>
@@ -6211,7 +6015,7 @@
         <w:noProof/>
         <w:color w:val="00A4E4"/>
       </w:rPr>
-      <w:t>7</w:t>
+      <w:t>13</w:t>
     </w:r>
     <w:r>
       <w:rPr>

</xml_diff>

<commit_message>
forbidden questions in top 10
</commit_message>
<xml_diff>
--- a/templates/muis-bestuur-ltp.docx
+++ b/templates/muis-bestuur-ltp.docx
@@ -40,6 +40,7 @@
           <w:lang w:val="nl-NL"/>
         </w:rPr>
       </w:pPr>
+      <w:proofErr w:type="spellStart"/>
       <w:r>
         <w:rPr>
           <w:rFonts w:ascii="Century Gothic" w:hAnsi="Century Gothic" w:cs="Century Gothic"/>
@@ -50,8 +51,9 @@
           <w:szCs w:val="45"/>
           <w:lang w:val="nl-NL"/>
         </w:rPr>
-        <w:t>TTTxml:</w:t>
-      </w:r>
+        <w:t>TTTxml</w:t>
+      </w:r>
+      <w:proofErr w:type="gramStart"/>
       <w:r>
         <w:rPr>
           <w:rFonts w:ascii="Century Gothic" w:hAnsi="Century Gothic" w:cs="Century Gothic"/>
@@ -62,7 +64,7 @@
           <w:szCs w:val="45"/>
           <w:lang w:val="nl-NL"/>
         </w:rPr>
-        <w:t>bestuur.na</w:t>
+        <w:t>:</w:t>
       </w:r>
       <w:r>
         <w:rPr>
@@ -74,7 +76,7 @@
           <w:szCs w:val="45"/>
           <w:lang w:val="nl-NL"/>
         </w:rPr>
-        <w:t>m</w:t>
+        <w:t>bestuur.na</w:t>
       </w:r>
       <w:r>
         <w:rPr>
@@ -86,7 +88,7 @@
           <w:szCs w:val="45"/>
           <w:lang w:val="nl-NL"/>
         </w:rPr>
-        <w:t>e</w:t>
+        <w:t>m</w:t>
       </w:r>
       <w:r>
         <w:rPr>
@@ -98,8 +100,22 @@
           <w:szCs w:val="45"/>
           <w:lang w:val="nl-NL"/>
         </w:rPr>
+        <w:t>e</w:t>
+      </w:r>
+      <w:r>
+        <w:rPr>
+          <w:rFonts w:ascii="Century Gothic" w:hAnsi="Century Gothic" w:cs="Century Gothic"/>
+          <w:b/>
+          <w:bCs/>
+          <w:color w:val="F78E1E"/>
+          <w:sz w:val="45"/>
+          <w:szCs w:val="45"/>
+          <w:lang w:val="nl-NL"/>
+        </w:rPr>
         <w:t>TTT</w:t>
       </w:r>
+      <w:proofErr w:type="spellEnd"/>
+      <w:proofErr w:type="gramEnd"/>
     </w:p>
     <w:p>
       <w:pPr>
@@ -138,6 +154,7 @@
           <w:lang w:val="nl-NL"/>
         </w:rPr>
       </w:pPr>
+      <w:proofErr w:type="spellStart"/>
       <w:r>
         <w:rPr>
           <w:rFonts w:ascii="Century Gothic" w:hAnsi="Century Gothic" w:cs="Century Gothic"/>
@@ -150,6 +167,7 @@
         </w:rPr>
         <w:t>Bestuursrapportage</w:t>
       </w:r>
+      <w:proofErr w:type="spellEnd"/>
     </w:p>
     <w:p>
       <w:pPr>
@@ -176,6 +194,7 @@
         </w:rPr>
         <w:t xml:space="preserve">Basisonderwijs </w:t>
       </w:r>
+      <w:proofErr w:type="spellStart"/>
       <w:r>
         <w:rPr>
           <w:rFonts w:ascii="Century Gothic" w:hAnsi="Century Gothic" w:cs="Century Gothic"/>
@@ -186,8 +205,23 @@
           <w:szCs w:val="45"/>
           <w:lang w:val="nl-NL"/>
         </w:rPr>
-        <w:t>TTTxml:peiling.jaarTTT</w:t>
-      </w:r>
+        <w:t>TTTxml</w:t>
+      </w:r>
+      <w:proofErr w:type="gramStart"/>
+      <w:r>
+        <w:rPr>
+          <w:rFonts w:ascii="Century Gothic" w:hAnsi="Century Gothic" w:cs="Century Gothic"/>
+          <w:b/>
+          <w:bCs/>
+          <w:color w:val="00A4E4"/>
+          <w:sz w:val="45"/>
+          <w:szCs w:val="45"/>
+          <w:lang w:val="nl-NL"/>
+        </w:rPr>
+        <w:t>:peiling.jaarTTT</w:t>
+      </w:r>
+      <w:proofErr w:type="spellEnd"/>
+      <w:proofErr w:type="gramEnd"/>
     </w:p>
     <w:p>
       <w:pPr>
@@ -238,6 +272,7 @@
         </w:rPr>
         <w:t xml:space="preserve">Haarlem, </w:t>
       </w:r>
+      <w:proofErr w:type="spellStart"/>
       <w:r>
         <w:rPr>
           <w:rFonts w:ascii="Century Gothic" w:hAnsi="Century Gothic" w:cs="Century Gothic"/>
@@ -248,8 +283,23 @@
           <w:szCs w:val="20"/>
           <w:lang w:val="nl-NL"/>
         </w:rPr>
-        <w:t>TTTproc:datumTTT</w:t>
-      </w:r>
+        <w:t>TTTproc</w:t>
+      </w:r>
+      <w:proofErr w:type="gramStart"/>
+      <w:r>
+        <w:rPr>
+          <w:rFonts w:ascii="Century Gothic" w:hAnsi="Century Gothic" w:cs="Century Gothic"/>
+          <w:b/>
+          <w:bCs/>
+          <w:color w:val="00A4E4"/>
+          <w:sz w:val="20"/>
+          <w:szCs w:val="20"/>
+          <w:lang w:val="nl-NL"/>
+        </w:rPr>
+        <w:t>:datumTTT</w:t>
+      </w:r>
+      <w:proofErr w:type="spellEnd"/>
+      <w:proofErr w:type="gramEnd"/>
     </w:p>
     <w:p>
       <w:pPr>
@@ -1370,6 +1420,7 @@
           <w:lang w:val="nl-NL"/>
         </w:rPr>
       </w:pPr>
+      <w:proofErr w:type="spellStart"/>
       <w:r>
         <w:rPr>
           <w:rFonts w:ascii="Century Gothic" w:hAnsi="Century Gothic" w:cs="Century Gothic"/>
@@ -1380,8 +1431,9 @@
           <w:szCs w:val="45"/>
           <w:lang w:val="nl-NL"/>
         </w:rPr>
-        <w:t>TTTxml:bestuur.n</w:t>
-      </w:r>
+        <w:t>TTTxml</w:t>
+      </w:r>
+      <w:proofErr w:type="gramStart"/>
       <w:r>
         <w:rPr>
           <w:rFonts w:ascii="Century Gothic" w:hAnsi="Century Gothic" w:cs="Century Gothic"/>
@@ -1392,7 +1444,7 @@
           <w:szCs w:val="45"/>
           <w:lang w:val="nl-NL"/>
         </w:rPr>
-        <w:t>am</w:t>
+        <w:t>:bestuur.n</w:t>
       </w:r>
       <w:r>
         <w:rPr>
@@ -1404,7 +1456,7 @@
           <w:szCs w:val="45"/>
           <w:lang w:val="nl-NL"/>
         </w:rPr>
-        <w:t>e</w:t>
+        <w:t>am</w:t>
       </w:r>
       <w:r>
         <w:rPr>
@@ -1416,8 +1468,22 @@
           <w:szCs w:val="45"/>
           <w:lang w:val="nl-NL"/>
         </w:rPr>
+        <w:t>e</w:t>
+      </w:r>
+      <w:r>
+        <w:rPr>
+          <w:rFonts w:ascii="Century Gothic" w:hAnsi="Century Gothic" w:cs="Century Gothic"/>
+          <w:b/>
+          <w:bCs/>
+          <w:color w:val="F78E1E"/>
+          <w:sz w:val="45"/>
+          <w:szCs w:val="45"/>
+          <w:lang w:val="nl-NL"/>
+        </w:rPr>
         <w:t>TTT</w:t>
       </w:r>
+      <w:proofErr w:type="spellEnd"/>
+      <w:proofErr w:type="gramEnd"/>
     </w:p>
     <w:p>
       <w:pPr>
@@ -1456,6 +1522,7 @@
           <w:lang w:val="nl-NL"/>
         </w:rPr>
       </w:pPr>
+      <w:proofErr w:type="spellStart"/>
       <w:r>
         <w:rPr>
           <w:rFonts w:ascii="Century Gothic" w:hAnsi="Century Gothic" w:cs="Century Gothic"/>
@@ -1468,6 +1535,7 @@
         </w:rPr>
         <w:t>Bestuursrapportage</w:t>
       </w:r>
+      <w:proofErr w:type="spellEnd"/>
     </w:p>
     <w:p>
       <w:pPr>
@@ -1494,6 +1562,7 @@
         </w:rPr>
         <w:t xml:space="preserve">Basisonderwijs </w:t>
       </w:r>
+      <w:proofErr w:type="spellStart"/>
       <w:r>
         <w:rPr>
           <w:rFonts w:ascii="Century Gothic" w:hAnsi="Century Gothic" w:cs="Century Gothic"/>
@@ -1504,8 +1573,23 @@
           <w:szCs w:val="45"/>
           <w:lang w:val="nl-NL"/>
         </w:rPr>
-        <w:t>TTTxml:peiling.jaarTTT</w:t>
-      </w:r>
+        <w:t>TTTxml</w:t>
+      </w:r>
+      <w:proofErr w:type="gramStart"/>
+      <w:r>
+        <w:rPr>
+          <w:rFonts w:ascii="Century Gothic" w:hAnsi="Century Gothic" w:cs="Century Gothic"/>
+          <w:b/>
+          <w:bCs/>
+          <w:color w:val="00A4E4"/>
+          <w:sz w:val="45"/>
+          <w:szCs w:val="45"/>
+          <w:lang w:val="nl-NL"/>
+        </w:rPr>
+        <w:t>:peiling.jaarTTT</w:t>
+      </w:r>
+      <w:proofErr w:type="spellEnd"/>
+      <w:proofErr w:type="gramEnd"/>
     </w:p>
     <w:p>
       <w:pPr>
@@ -2561,7 +2645,39 @@
           <w:rFonts w:ascii="Century Gothic" w:hAnsi="Century Gothic" w:cs="Century Gothic"/>
           <w:lang w:val="nl-NL"/>
         </w:rPr>
-        <w:t>Hierbij bieden wij u de bestuursrapportage aan van de oudertevredenheidspeiling die onlangs op de scholen van uw organisatie is afgenomen. Dit rapport werd automatisch gegenereerd met behulp van het informatiesysteem “Succesdata” dat door Dulmers Management BV voor ‘Scholen met Succes’ is ontwikkeld.</w:t>
+        <w:t xml:space="preserve">Hierbij bieden wij u de </w:t>
+      </w:r>
+      <w:proofErr w:type="spellStart"/>
+      <w:r>
+        <w:rPr>
+          <w:rFonts w:ascii="Century Gothic" w:hAnsi="Century Gothic" w:cs="Century Gothic"/>
+          <w:lang w:val="nl-NL"/>
+        </w:rPr>
+        <w:t>bestuursrapportage</w:t>
+      </w:r>
+      <w:proofErr w:type="spellEnd"/>
+      <w:r>
+        <w:rPr>
+          <w:rFonts w:ascii="Century Gothic" w:hAnsi="Century Gothic" w:cs="Century Gothic"/>
+          <w:lang w:val="nl-NL"/>
+        </w:rPr>
+        <w:t xml:space="preserve"> aan van de oudertevredenheidspeiling die onlangs op de scholen van uw organisatie is afgenomen. Dit rapport werd automatisch gegenereerd met behulp van het informatiesysteem “Succesdata” dat door </w:t>
+      </w:r>
+      <w:proofErr w:type="spellStart"/>
+      <w:r>
+        <w:rPr>
+          <w:rFonts w:ascii="Century Gothic" w:hAnsi="Century Gothic" w:cs="Century Gothic"/>
+          <w:lang w:val="nl-NL"/>
+        </w:rPr>
+        <w:t>Dulmers</w:t>
+      </w:r>
+      <w:proofErr w:type="spellEnd"/>
+      <w:r>
+        <w:rPr>
+          <w:rFonts w:ascii="Century Gothic" w:hAnsi="Century Gothic" w:cs="Century Gothic"/>
+          <w:lang w:val="nl-NL"/>
+        </w:rPr>
+        <w:t xml:space="preserve"> Management BV voor ‘Scholen met Succes’ is ontwikkeld.</w:t>
       </w:r>
     </w:p>
     <w:p>
@@ -2995,7 +3111,21 @@
         <w:rPr>
           <w:lang w:val="nl-NL"/>
         </w:rPr>
-        <w:t>Ronald Dulmers,</w:t>
+        <w:t xml:space="preserve">Ronald </w:t>
+      </w:r>
+      <w:proofErr w:type="spellStart"/>
+      <w:r>
+        <w:rPr>
+          <w:lang w:val="nl-NL"/>
+        </w:rPr>
+        <w:t>Dulmers</w:t>
+      </w:r>
+      <w:proofErr w:type="spellEnd"/>
+      <w:r>
+        <w:rPr>
+          <w:lang w:val="nl-NL"/>
+        </w:rPr>
+        <w:t>,</w:t>
       </w:r>
       <w:bookmarkEnd w:id="4"/>
       <w:r>
@@ -3142,8 +3272,13 @@
         <w:pStyle w:val="BodyText2"/>
         <w:ind w:left="3119"/>
       </w:pPr>
-      <w:r>
-        <w:t>I.   De tevredenheids</w:t>
+      <w:proofErr w:type="gramStart"/>
+      <w:r>
+        <w:t xml:space="preserve">I.   </w:t>
+      </w:r>
+      <w:proofErr w:type="gramEnd"/>
+      <w:r>
+        <w:t>De tevredenheids</w:t>
       </w:r>
       <w:r>
         <w:rPr>
@@ -3161,8 +3296,13 @@
         <w:pStyle w:val="BodyText2"/>
         <w:ind w:left="3119"/>
       </w:pPr>
-      <w:r>
-        <w:t>II.  De tevredenheids</w:t>
+      <w:proofErr w:type="gramStart"/>
+      <w:r>
+        <w:t xml:space="preserve">II.  </w:t>
+      </w:r>
+      <w:proofErr w:type="gramEnd"/>
+      <w:r>
+        <w:t>De tevredenheids</w:t>
       </w:r>
       <w:r>
         <w:rPr>
@@ -3247,7 +3387,15 @@
         <w:t>tevredenheidspercentages</w:t>
       </w:r>
       <w:r>
-        <w:t xml:space="preserve"> zijn de daadwerkelijke weergave van wat ouders hebben      ingevuld op de vragenlijst.</w:t>
+        <w:t xml:space="preserve"> zijn de daadwerkelijke weergave van wat ouders </w:t>
+      </w:r>
+      <w:proofErr w:type="gramStart"/>
+      <w:r>
+        <w:t xml:space="preserve">hebben      </w:t>
+      </w:r>
+      <w:proofErr w:type="gramEnd"/>
+      <w:r>
+        <w:t>ingevuld op de vragenlijst.</w:t>
       </w:r>
     </w:p>
     <w:p>
@@ -3367,6 +3515,7 @@
           <w:szCs w:val="28"/>
           <w:lang w:val="nl-NL"/>
         </w:rPr>
+        <w:lastRenderedPageBreak/>
         <w:t>Samenvatting</w:t>
       </w:r>
     </w:p>
@@ -3417,32 +3566,82 @@
         </w:rPr>
         <w:t xml:space="preserve">Eerder dit jaar hebben 8 scholen van </w:t>
       </w:r>
+      <w:proofErr w:type="spellStart"/>
       <w:r>
         <w:rPr>
           <w:rFonts w:ascii="Century Gothic" w:hAnsi="Century Gothic" w:cs="Century Gothic"/>
           <w:lang w:val="nl-NL"/>
         </w:rPr>
-        <w:t xml:space="preserve">TTTxml:bestuur.nameTTT </w:t>
-      </w:r>
+        <w:t>TTTxml</w:t>
+      </w:r>
+      <w:proofErr w:type="gramStart"/>
       <w:r>
         <w:rPr>
           <w:rFonts w:ascii="Century Gothic" w:hAnsi="Century Gothic" w:cs="Century Gothic"/>
           <w:lang w:val="nl-NL"/>
         </w:rPr>
-        <w:t xml:space="preserve">deelgenomen aan de leerlingtevredenheidspeiling. Er werden gegevens verzameld van </w:t>
-      </w:r>
+        <w:t>:bestuur.nameTTT</w:t>
+      </w:r>
+      <w:proofErr w:type="spellEnd"/>
+      <w:proofErr w:type="gramEnd"/>
       <w:r>
         <w:rPr>
           <w:rFonts w:ascii="Century Gothic" w:hAnsi="Century Gothic" w:cs="Century Gothic"/>
           <w:lang w:val="nl-NL"/>
         </w:rPr>
-        <w:t xml:space="preserve">TTTclass:questionProperties:reportmark:number_of_respondents:bestuurTTT </w:t>
+        <w:t xml:space="preserve"> </w:t>
       </w:r>
       <w:r>
         <w:rPr>
           <w:rFonts w:ascii="Century Gothic" w:hAnsi="Century Gothic" w:cs="Century Gothic"/>
           <w:lang w:val="nl-NL"/>
         </w:rPr>
+        <w:t xml:space="preserve">deelgenomen aan de </w:t>
+      </w:r>
+      <w:proofErr w:type="spellStart"/>
+      <w:r>
+        <w:rPr>
+          <w:rFonts w:ascii="Century Gothic" w:hAnsi="Century Gothic" w:cs="Century Gothic"/>
+          <w:lang w:val="nl-NL"/>
+        </w:rPr>
+        <w:t>leerlingtevredenheidspeiling</w:t>
+      </w:r>
+      <w:proofErr w:type="spellEnd"/>
+      <w:r>
+        <w:rPr>
+          <w:rFonts w:ascii="Century Gothic" w:hAnsi="Century Gothic" w:cs="Century Gothic"/>
+          <w:lang w:val="nl-NL"/>
+        </w:rPr>
+        <w:t xml:space="preserve">. Er werden gegevens verzameld van </w:t>
+      </w:r>
+      <w:r>
+        <w:rPr>
+          <w:rFonts w:ascii="Century Gothic" w:hAnsi="Century Gothic" w:cs="Century Gothic"/>
+          <w:lang w:val="nl-NL"/>
+        </w:rPr>
+        <w:t>TTTclass:questionProperties:reportmark:number_of_respondents</w:t>
+      </w:r>
+      <w:proofErr w:type="gramStart"/>
+      <w:r>
+        <w:rPr>
+          <w:rFonts w:ascii="Century Gothic" w:hAnsi="Century Gothic" w:cs="Century Gothic"/>
+          <w:lang w:val="nl-NL"/>
+        </w:rPr>
+        <w:t>:bestuurTTT</w:t>
+      </w:r>
+      <w:proofErr w:type="gramEnd"/>
+      <w:r>
+        <w:rPr>
+          <w:rFonts w:ascii="Century Gothic" w:hAnsi="Century Gothic" w:cs="Century Gothic"/>
+          <w:lang w:val="nl-NL"/>
+        </w:rPr>
+        <w:t xml:space="preserve"> </w:t>
+      </w:r>
+      <w:r>
+        <w:rPr>
+          <w:rFonts w:ascii="Century Gothic" w:hAnsi="Century Gothic" w:cs="Century Gothic"/>
+          <w:lang w:val="nl-NL"/>
+        </w:rPr>
         <w:t xml:space="preserve">leerlingen. </w:t>
       </w:r>
     </w:p>
@@ -3458,6 +3657,7 @@
         </w:rPr>
         <w:t xml:space="preserve">De huidige referentiegroep bevat gegevens van </w:t>
       </w:r>
+      <w:proofErr w:type="spellStart"/>
       <w:r>
         <w:rPr>
           <w:rFonts w:cs="Century Gothic"/>
@@ -3465,6 +3665,7 @@
         </w:rPr>
         <w:t>TTTxml:count_alle_scholen_formsTTT</w:t>
       </w:r>
+      <w:proofErr w:type="spellEnd"/>
       <w:r>
         <w:rPr>
           <w:rFonts w:cs="Century Gothic"/>
@@ -3478,13 +3679,24 @@
         </w:rPr>
         <w:t xml:space="preserve">leerlingen van </w:t>
       </w:r>
-      <w:r>
-        <w:rPr>
-          <w:rFonts w:cs="Century Gothic"/>
-          <w:lang w:val="nl-NL"/>
-        </w:rPr>
-        <w:t xml:space="preserve">TTTxml:count_alle_scholen_surveysTTT  </w:t>
-      </w:r>
+      <w:proofErr w:type="spellStart"/>
+      <w:proofErr w:type="gramStart"/>
+      <w:r>
+        <w:rPr>
+          <w:rFonts w:cs="Century Gothic"/>
+          <w:lang w:val="nl-NL"/>
+        </w:rPr>
+        <w:t>TTTxml:count_alle_scholen_surveysTTT</w:t>
+      </w:r>
+      <w:proofErr w:type="spellEnd"/>
+      <w:r>
+        <w:rPr>
+          <w:rFonts w:cs="Century Gothic"/>
+          <w:lang w:val="nl-NL"/>
+        </w:rPr>
+        <w:t xml:space="preserve">  </w:t>
+      </w:r>
+      <w:proofErr w:type="gramEnd"/>
       <w:r>
         <w:rPr>
           <w:lang w:val="nl-NL"/>
@@ -3531,12 +3743,30 @@
         </w:rPr>
         <w:t xml:space="preserve">De resultaten geven duidelijk weer hoe de leerlingen de scholen van </w:t>
       </w:r>
-      <w:r>
-        <w:rPr>
-          <w:rFonts w:cs="Century Gothic"/>
-          <w:lang w:val="nl-NL"/>
-        </w:rPr>
-        <w:t xml:space="preserve">TTTxml:bestuur.nameTTT </w:t>
+      <w:proofErr w:type="spellStart"/>
+      <w:r>
+        <w:rPr>
+          <w:rFonts w:cs="Century Gothic"/>
+          <w:lang w:val="nl-NL"/>
+        </w:rPr>
+        <w:t>TTTxml</w:t>
+      </w:r>
+      <w:proofErr w:type="gramStart"/>
+      <w:r>
+        <w:rPr>
+          <w:rFonts w:cs="Century Gothic"/>
+          <w:lang w:val="nl-NL"/>
+        </w:rPr>
+        <w:t>:bestuur.nameTTT</w:t>
+      </w:r>
+      <w:proofErr w:type="spellEnd"/>
+      <w:proofErr w:type="gramEnd"/>
+      <w:r>
+        <w:rPr>
+          <w:rFonts w:cs="Century Gothic"/>
+          <w:lang w:val="nl-NL"/>
+        </w:rPr>
+        <w:t xml:space="preserve"> </w:t>
       </w:r>
       <w:r>
         <w:rPr>
@@ -3563,19 +3793,30 @@
         </w:rPr>
         <w:t xml:space="preserve">ngen aan hun school geven is </w:t>
       </w:r>
-      <w:r>
-        <w:rPr>
-          <w:rFonts w:cs="Century Gothic"/>
-          <w:lang w:val="nl-NL"/>
-        </w:rPr>
-        <w:t>TTTclass:questionProperties:reportmark:average:alle_scholenTTT</w:t>
-      </w:r>
+      <w:proofErr w:type="spellStart"/>
+      <w:r>
+        <w:rPr>
+          <w:rFonts w:cs="Century Gothic"/>
+          <w:lang w:val="nl-NL"/>
+        </w:rPr>
+        <w:t>TTTclass:questionProperties:reportmark:average</w:t>
+      </w:r>
+      <w:proofErr w:type="gramStart"/>
+      <w:r>
+        <w:rPr>
+          <w:rFonts w:cs="Century Gothic"/>
+          <w:lang w:val="nl-NL"/>
+        </w:rPr>
+        <w:t>:alle_scholenTTT</w:t>
+      </w:r>
+      <w:proofErr w:type="spellEnd"/>
       <w:r>
         <w:rPr>
           <w:lang w:val="nl-NL"/>
         </w:rPr>
         <w:t>.</w:t>
       </w:r>
+      <w:proofErr w:type="gramEnd"/>
     </w:p>
     <w:p>
       <w:pPr>
@@ -3596,12 +3837,21 @@
         </w:rPr>
         <w:t xml:space="preserve"> </w:t>
       </w:r>
-      <w:r>
-        <w:rPr>
-          <w:rFonts w:cs="Century Gothic"/>
-          <w:lang w:val="nl-NL"/>
-        </w:rPr>
-        <w:t xml:space="preserve">TTTxml:bestuur.nameTTT </w:t>
+      <w:proofErr w:type="spellStart"/>
+      <w:r>
+        <w:rPr>
+          <w:rFonts w:cs="Century Gothic"/>
+          <w:lang w:val="nl-NL"/>
+        </w:rPr>
+        <w:t>TTTxml:bestuur.nameTTT</w:t>
+      </w:r>
+      <w:proofErr w:type="spellEnd"/>
+      <w:r>
+        <w:rPr>
+          <w:rFonts w:cs="Century Gothic"/>
+          <w:lang w:val="nl-NL"/>
+        </w:rPr>
+        <w:t xml:space="preserve"> </w:t>
       </w:r>
       <w:r>
         <w:rPr>
@@ -3615,6 +3865,7 @@
         </w:rPr>
         <w:t xml:space="preserve">pportcijfer van </w:t>
       </w:r>
+      <w:proofErr w:type="spellStart"/>
       <w:r>
         <w:rPr>
           <w:rFonts w:cs="Century Gothic"/>
@@ -3627,14 +3878,15 @@
           <w:rFonts w:cs="Century Gothic"/>
           <w:lang w:val="nl-NL"/>
         </w:rPr>
-        <w:t>lass:questionProperties:reportmark</w:t>
-      </w:r>
-      <w:r>
-        <w:rPr>
-          <w:rFonts w:cs="Century Gothic"/>
-          <w:lang w:val="nl-NL"/>
-        </w:rPr>
-        <w:t>:average:bestuur</w:t>
+        <w:t>lass:questionProperties:reportmark:average</w:t>
+      </w:r>
+      <w:proofErr w:type="gramStart"/>
+      <w:r>
+        <w:rPr>
+          <w:rFonts w:cs="Century Gothic"/>
+          <w:lang w:val="nl-NL"/>
+        </w:rPr>
+        <w:t>:bestuur</w:t>
       </w:r>
       <w:r>
         <w:rPr>
@@ -3643,12 +3895,14 @@
         </w:rPr>
         <w:t>TTT</w:t>
       </w:r>
+      <w:proofErr w:type="spellEnd"/>
       <w:r>
         <w:rPr>
           <w:lang w:val="nl-NL"/>
         </w:rPr>
         <w:t>.</w:t>
       </w:r>
+      <w:proofErr w:type="gramEnd"/>
     </w:p>
     <w:p>
       <w:pPr>
@@ -3709,13 +3963,24 @@
           <w:lang w:val="nl-NL"/>
         </w:rPr>
       </w:pPr>
+      <w:proofErr w:type="spellStart"/>
       <w:r>
         <w:rPr>
           <w:b/>
           <w:lang w:val="nl-NL"/>
         </w:rPr>
-        <w:t>TTTclass:reportmarkBestuurTTT</w:t>
-      </w:r>
+        <w:t>TTTclass</w:t>
+      </w:r>
+      <w:proofErr w:type="gramStart"/>
+      <w:r>
+        <w:rPr>
+          <w:b/>
+          <w:lang w:val="nl-NL"/>
+        </w:rPr>
+        <w:t>:reportmarkBestuurTTT</w:t>
+      </w:r>
+      <w:proofErr w:type="spellEnd"/>
+      <w:proofErr w:type="gramEnd"/>
     </w:p>
     <w:p>
       <w:pPr>
@@ -3733,17 +3998,33 @@
           <w:lang w:val="nl-NL"/>
         </w:rPr>
       </w:pPr>
-      <w:r>
-        <w:rPr>
-          <w:lang w:val="nl-NL"/>
-        </w:rPr>
-        <w:t>TTTclass:s</w:t>
-      </w:r>
-      <w:r>
-        <w:rPr>
-          <w:lang w:val="nl-NL"/>
-        </w:rPr>
-        <w:t xml:space="preserve">ummaryBestuurTTT </w:t>
+      <w:proofErr w:type="spellStart"/>
+      <w:r>
+        <w:rPr>
+          <w:lang w:val="nl-NL"/>
+        </w:rPr>
+        <w:t>TTTclass</w:t>
+      </w:r>
+      <w:proofErr w:type="gramStart"/>
+      <w:r>
+        <w:rPr>
+          <w:lang w:val="nl-NL"/>
+        </w:rPr>
+        <w:t>:s</w:t>
+      </w:r>
+      <w:r>
+        <w:rPr>
+          <w:lang w:val="nl-NL"/>
+        </w:rPr>
+        <w:t>ummaryBestuurTTT</w:t>
+      </w:r>
+      <w:proofErr w:type="spellEnd"/>
+      <w:proofErr w:type="gramEnd"/>
+      <w:r>
+        <w:rPr>
+          <w:lang w:val="nl-NL"/>
+        </w:rPr>
+        <w:t xml:space="preserve"> </w:t>
       </w:r>
       <w:r>
         <w:rPr>
@@ -3769,6 +4050,7 @@
           <w:sz w:val="22"/>
           <w:szCs w:val="22"/>
         </w:rPr>
+        <w:lastRenderedPageBreak/>
         <w:t>Tevredenheidscijfers per rubriek</w:t>
       </w:r>
     </w:p>
@@ -3791,12 +4073,30 @@
         </w:rPr>
         <w:t xml:space="preserve">In tabel 2 wordt een overzicht gegeven van de tevredenheidscijfers van de scholen </w:t>
       </w:r>
+      <w:proofErr w:type="spellStart"/>
       <w:r>
         <w:rPr>
           <w:rFonts w:ascii="Century Gothic" w:hAnsi="Century Gothic" w:cs="Century Gothic"/>
           <w:lang w:val="nl-NL"/>
         </w:rPr>
-        <w:t xml:space="preserve">TTTxml:bestuur.nameTTT </w:t>
+        <w:t>TTTxml</w:t>
+      </w:r>
+      <w:proofErr w:type="gramStart"/>
+      <w:r>
+        <w:rPr>
+          <w:rFonts w:ascii="Century Gothic" w:hAnsi="Century Gothic" w:cs="Century Gothic"/>
+          <w:lang w:val="nl-NL"/>
+        </w:rPr>
+        <w:t>:bestuur.nameTTT</w:t>
+      </w:r>
+      <w:proofErr w:type="spellEnd"/>
+      <w:proofErr w:type="gramEnd"/>
+      <w:r>
+        <w:rPr>
+          <w:rFonts w:ascii="Century Gothic" w:hAnsi="Century Gothic" w:cs="Century Gothic"/>
+          <w:lang w:val="nl-NL"/>
+        </w:rPr>
+        <w:t xml:space="preserve"> </w:t>
       </w:r>
       <w:r>
         <w:rPr>
@@ -3805,47 +4105,78 @@
           <w:szCs w:val="20"/>
           <w:lang w:val="nl-NL"/>
         </w:rPr>
-        <w:t xml:space="preserve">voor de tien rubrieken waarover aan de leerlingen vragen zijn gesteld. De waardes in de tabel zijn van een 1 tot 3 schaal omgezet naar een 1 tot 10 schaal.  </w:t>
-      </w:r>
-    </w:p>
-    <w:p>
-      <w:pPr>
-        <w:pStyle w:val="BodyText"/>
+        <w:t xml:space="preserve">voor de tien rubrieken waarover aan de leerlingen vragen zijn gesteld. De waardes in de tabel zijn van een 1 tot 3 schaal omgezet naar een 1 tot 10 </w:t>
+      </w:r>
+      <w:proofErr w:type="gramStart"/>
+      <w:r>
         <w:rPr>
           <w:rFonts w:ascii="Century Gothic" w:hAnsi="Century Gothic" w:cs="Century Gothic"/>
           <w:sz w:val="20"/>
           <w:szCs w:val="20"/>
           <w:lang w:val="nl-NL"/>
         </w:rPr>
-      </w:pPr>
-      <w:r>
+        <w:t xml:space="preserve">schaal.  </w:t>
+      </w:r>
+      <w:proofErr w:type="gramEnd"/>
+    </w:p>
+    <w:p>
+      <w:pPr>
+        <w:pStyle w:val="BodyText"/>
         <w:rPr>
           <w:rFonts w:ascii="Century Gothic" w:hAnsi="Century Gothic" w:cs="Century Gothic"/>
           <w:sz w:val="20"/>
           <w:szCs w:val="20"/>
           <w:lang w:val="nl-NL"/>
         </w:rPr>
-        <w:t>Er is relatief een hoge mate van ontevredenheid wanneer het tevredenheidscijfer lager is dan 7.0; zo’n score krijgt een rood accent.</w:t>
-      </w:r>
-    </w:p>
-    <w:p>
-      <w:pPr>
-        <w:pStyle w:val="BodyText"/>
+      </w:pPr>
+      <w:r>
         <w:rPr>
           <w:rFonts w:ascii="Century Gothic" w:hAnsi="Century Gothic" w:cs="Century Gothic"/>
           <w:sz w:val="20"/>
           <w:szCs w:val="20"/>
           <w:lang w:val="nl-NL"/>
         </w:rPr>
-      </w:pPr>
-      <w:r>
+        <w:t>Er is relatief een hoge mate van ontevredenheid wanneer het tevredenheidscijfer lager is dan 7.0; zo’n score krijgt een rood accent.</w:t>
+      </w:r>
+    </w:p>
+    <w:p>
+      <w:pPr>
+        <w:pStyle w:val="BodyText"/>
         <w:rPr>
           <w:rFonts w:ascii="Century Gothic" w:hAnsi="Century Gothic" w:cs="Century Gothic"/>
           <w:sz w:val="20"/>
           <w:szCs w:val="20"/>
           <w:lang w:val="nl-NL"/>
         </w:rPr>
-        <w:t>Is het tevredenheidscijfer 7.0 of hoger, dan is er een relatief hoge mate van tevredenheid over dat aspect van het onderwijs of de school.  Zo’n score krijgt een groen accent</w:t>
+      </w:pPr>
+      <w:r>
+        <w:rPr>
+          <w:rFonts w:ascii="Century Gothic" w:hAnsi="Century Gothic" w:cs="Century Gothic"/>
+          <w:sz w:val="20"/>
+          <w:szCs w:val="20"/>
+          <w:lang w:val="nl-NL"/>
+        </w:rPr>
+        <w:t xml:space="preserve">Is het tevredenheidscijfer 7.0 of hoger, dan is er een relatief hoge mate van tevredenheid over dat aspect van het onderwijs of de </w:t>
+      </w:r>
+      <w:proofErr w:type="gramStart"/>
+      <w:r>
+        <w:rPr>
+          <w:rFonts w:ascii="Century Gothic" w:hAnsi="Century Gothic" w:cs="Century Gothic"/>
+          <w:sz w:val="20"/>
+          <w:szCs w:val="20"/>
+          <w:lang w:val="nl-NL"/>
+        </w:rPr>
+        <w:t xml:space="preserve">school.  </w:t>
+      </w:r>
+      <w:proofErr w:type="gramEnd"/>
+      <w:r>
+        <w:rPr>
+          <w:rFonts w:ascii="Century Gothic" w:hAnsi="Century Gothic" w:cs="Century Gothic"/>
+          <w:sz w:val="20"/>
+          <w:szCs w:val="20"/>
+          <w:lang w:val="nl-NL"/>
+        </w:rPr>
+        <w:t>Zo’n score krijgt een groen accent</w:t>
       </w:r>
     </w:p>
     <w:p>
@@ -3916,11 +4247,30 @@
               <w:rPr>
                 <w:shd w:val="clear" w:color="auto" w:fill="FF5050"/>
               </w:rPr>
-              <w:t xml:space="preserve"> Lager dan </w:t>
+              <w:t xml:space="preserve"> Lager </w:t>
+            </w:r>
+            <w:proofErr w:type="spellStart"/>
+            <w:r>
+              <w:rPr>
+                <w:shd w:val="clear" w:color="auto" w:fill="FF5050"/>
+              </w:rPr>
+              <w:t>dan</w:t>
+            </w:r>
+            <w:proofErr w:type="spellEnd"/>
+            <w:r>
+              <w:rPr>
+                <w:shd w:val="clear" w:color="auto" w:fill="FF5050"/>
+              </w:rPr>
+              <w:t xml:space="preserve"> </w:t>
             </w:r>
             <w:r>
-              <w:t>6.5 = erg ontevreden</w:t>
+              <w:t xml:space="preserve">6.5 = erg </w:t>
             </w:r>
+            <w:proofErr w:type="spellStart"/>
+            <w:r>
+              <w:t>ontevreden</w:t>
+            </w:r>
+            <w:proofErr w:type="spellEnd"/>
           </w:p>
         </w:tc>
       </w:tr>
@@ -3939,8 +4289,13 @@
           </w:tcPr>
           <w:p>
             <w:r>
-              <w:t xml:space="preserve"> 6.5 t/m  6.9 = ontevreden</w:t>
+              <w:t xml:space="preserve"> 6.5 t/m  6.9 = </w:t>
             </w:r>
+            <w:proofErr w:type="spellStart"/>
+            <w:r>
+              <w:t>ontevreden</w:t>
+            </w:r>
+            <w:proofErr w:type="spellEnd"/>
           </w:p>
         </w:tc>
       </w:tr>
@@ -3959,8 +4314,13 @@
           </w:tcPr>
           <w:p>
             <w:r>
-              <w:t xml:space="preserve"> 7.0 t/m  7.9= tevreden</w:t>
+              <w:t xml:space="preserve"> 7.0 t/m  7.9= </w:t>
             </w:r>
+            <w:proofErr w:type="spellStart"/>
+            <w:r>
+              <w:t>tevreden</w:t>
+            </w:r>
+            <w:proofErr w:type="spellEnd"/>
           </w:p>
         </w:tc>
       </w:tr>
@@ -3979,8 +4339,29 @@
           </w:tcPr>
           <w:p>
             <w:r>
-              <w:t xml:space="preserve"> 8.0 en hoger = zeer tevreden</w:t>
+              <w:t xml:space="preserve"> 8.0 en </w:t>
             </w:r>
+            <w:proofErr w:type="spellStart"/>
+            <w:r>
+              <w:t>hoger</w:t>
+            </w:r>
+            <w:proofErr w:type="spellEnd"/>
+            <w:r>
+              <w:t xml:space="preserve"> = </w:t>
+            </w:r>
+            <w:proofErr w:type="spellStart"/>
+            <w:r>
+              <w:t>zeer</w:t>
+            </w:r>
+            <w:proofErr w:type="spellEnd"/>
+            <w:r>
+              <w:t xml:space="preserve"> </w:t>
+            </w:r>
+            <w:proofErr w:type="spellStart"/>
+            <w:r>
+              <w:t>tevreden</w:t>
+            </w:r>
+            <w:proofErr w:type="spellEnd"/>
           </w:p>
         </w:tc>
       </w:tr>
@@ -4137,12 +4518,30 @@
         </w:rPr>
         <w:t xml:space="preserve">Hieronder, in tabel 3, staat een overzicht van de tevredenheidsscores die de leerlingen aan de scholen van </w:t>
       </w:r>
+      <w:proofErr w:type="spellStart"/>
       <w:r>
         <w:rPr>
           <w:rFonts w:ascii="Century Gothic" w:hAnsi="Century Gothic" w:cs="Century Gothic"/>
           <w:lang w:val="nl-NL"/>
         </w:rPr>
-        <w:t xml:space="preserve">TTTxml:bestuur.nameTTT </w:t>
+        <w:t>TTTxml</w:t>
+      </w:r>
+      <w:proofErr w:type="gramStart"/>
+      <w:r>
+        <w:rPr>
+          <w:rFonts w:ascii="Century Gothic" w:hAnsi="Century Gothic" w:cs="Century Gothic"/>
+          <w:lang w:val="nl-NL"/>
+        </w:rPr>
+        <w:t>:bestuur.nameTTT</w:t>
+      </w:r>
+      <w:proofErr w:type="spellEnd"/>
+      <w:proofErr w:type="gramEnd"/>
+      <w:r>
+        <w:rPr>
+          <w:rFonts w:ascii="Century Gothic" w:hAnsi="Century Gothic" w:cs="Century Gothic"/>
+          <w:lang w:val="nl-NL"/>
+        </w:rPr>
+        <w:t xml:space="preserve"> </w:t>
       </w:r>
       <w:r>
         <w:rPr>
@@ -4270,6 +4669,7 @@
           <w:bCs/>
           <w:lang w:val="nl-NL"/>
         </w:rPr>
+        <w:lastRenderedPageBreak/>
         <w:t>1. Tevredenheidsscores</w:t>
       </w:r>
     </w:p>
@@ -4815,14 +5215,14 @@
                         </a:ln>
                         <a:extLst>
                           <a:ext uri="{909E8E84-426E-40dd-AFC4-6F175D3DCCD1}">
-                            <a14:hiddenFill xmlns:a14="http://schemas.microsoft.com/office/drawing/2010/main" xmlns:w="http://schemas.openxmlformats.org/wordprocessingml/2006/main" xmlns:w10="urn:schemas-microsoft-com:office:word" xmlns:v="urn:schemas-microsoft-com:vml" xmlns:o="urn:schemas-microsoft-com:office:office" xmlns:mv="urn:schemas-microsoft-com:mac:vml" xmlns:mo="http://schemas.microsoft.com/office/mac/office/2008/main" xmlns="">
+                            <a14:hiddenFill xmlns="" xmlns:mo="http://schemas.microsoft.com/office/mac/office/2008/main" xmlns:mv="urn:schemas-microsoft-com:mac:vml" xmlns:o="urn:schemas-microsoft-com:office:office" xmlns:v="urn:schemas-microsoft-com:vml" xmlns:w10="urn:schemas-microsoft-com:office:word" xmlns:w="http://schemas.openxmlformats.org/wordprocessingml/2006/main" xmlns:a14="http://schemas.microsoft.com/office/drawing/2010/main">
                               <a:solidFill>
                                 <a:srgbClr val="FFFFFF"/>
                               </a:solidFill>
                             </a14:hiddenFill>
                           </a:ext>
                           <a:ext uri="{91240B29-F687-4f45-9708-019B960494DF}">
-                            <a14:hiddenLine xmlns:a14="http://schemas.microsoft.com/office/drawing/2010/main" xmlns:w="http://schemas.openxmlformats.org/wordprocessingml/2006/main" xmlns:w10="urn:schemas-microsoft-com:office:word" xmlns:v="urn:schemas-microsoft-com:vml" xmlns:o="urn:schemas-microsoft-com:office:office" xmlns:mv="urn:schemas-microsoft-com:mac:vml" xmlns:mo="http://schemas.microsoft.com/office/mac/office/2008/main" xmlns="" w="9525">
+                            <a14:hiddenLine xmlns="" xmlns:mo="http://schemas.microsoft.com/office/mac/office/2008/main" xmlns:mv="urn:schemas-microsoft-com:mac:vml" xmlns:o="urn:schemas-microsoft-com:office:office" xmlns:v="urn:schemas-microsoft-com:vml" xmlns:w10="urn:schemas-microsoft-com:office:word" xmlns:w="http://schemas.openxmlformats.org/wordprocessingml/2006/main" xmlns:a14="http://schemas.microsoft.com/office/drawing/2010/main" w="9525">
                               <a:solidFill>
                                 <a:srgbClr val="000000"/>
                               </a:solidFill>
@@ -4911,16 +5311,27 @@
           <w:u w:val="single"/>
           <w:lang w:val="nl-NL"/>
         </w:rPr>
-        <w:t xml:space="preserve">                        % tevreden respondenten__________  _______</w:t>
-      </w:r>
+        <w:t xml:space="preserve">                        % tevreden respondenten__________  </w:t>
+      </w:r>
+      <w:proofErr w:type="gramStart"/>
       <w:r>
         <w:rPr>
           <w:b/>
           <w:bCs/>
+          <w:u w:val="single"/>
+          <w:lang w:val="nl-NL"/>
+        </w:rPr>
+        <w:t>_______</w:t>
+      </w:r>
+      <w:r>
+        <w:rPr>
+          <w:b/>
+          <w:bCs/>
           <w:lang w:val="nl-NL"/>
         </w:rPr>
         <w:t xml:space="preserve">             </w:t>
       </w:r>
+      <w:proofErr w:type="gramEnd"/>
     </w:p>
     <w:p>
       <w:pPr>
@@ -5406,7 +5817,21 @@
         <w:rPr>
           <w:lang w:val="nl-NL"/>
         </w:rPr>
-        <w:t>In de voorbeeldtabel is op de Voorbeeldschool over het onderwerp ‘extra mogelijkheden goede leerlingen’ 35% van de respondenten tevreden en 9% ontevreden. De overige respondenten hebben deze vraag beantwoord met ‘weet niet/niet van toepassing’ of  hebben niets ingevuld. Deze groep wordt voor het bepalen van het verhoudingsgetal buiten beschouwing gelaten. Dus voor dit onderwerp geldt:</w:t>
+        <w:t xml:space="preserve">In de voorbeeldtabel is op de Voorbeeldschool over het onderwerp ‘extra mogelijkheden goede leerlingen’ 35% van de respondenten tevreden en 9% ontevreden. De overige respondenten hebben deze vraag beantwoord met ‘weet niet/niet van toepassing’ </w:t>
+      </w:r>
+      <w:proofErr w:type="gramStart"/>
+      <w:r>
+        <w:rPr>
+          <w:lang w:val="nl-NL"/>
+        </w:rPr>
+        <w:t xml:space="preserve">of  </w:t>
+      </w:r>
+      <w:proofErr w:type="gramEnd"/>
+      <w:r>
+        <w:rPr>
+          <w:lang w:val="nl-NL"/>
+        </w:rPr>
+        <w:t>hebben niets ingevuld. Deze groep wordt voor het bepalen van het verhoudingsgetal buiten beschouwing gelaten. Dus voor dit onderwerp geldt:</w:t>
       </w:r>
     </w:p>
     <w:p>
@@ -5616,8 +6041,16 @@
         <w:rPr>
           <w:lang w:val="nl-NL"/>
         </w:rPr>
-        <w:t xml:space="preserve">Het verhoudingsgetal 79 valt binnen de categorie ‘ontevreden’ en kleurt oranje. De ouders van de Voorbeeldschool zijn dus ontevreden over ‘extra mogelijkheden voor goede leerlingen’.  </w:t>
-      </w:r>
+        <w:t xml:space="preserve">Het verhoudingsgetal 79 valt binnen de categorie ‘ontevreden’ en kleurt oranje. De ouders van de Voorbeeldschool zijn dus ontevreden over ‘extra mogelijkheden voor goede </w:t>
+      </w:r>
+      <w:proofErr w:type="gramStart"/>
+      <w:r>
+        <w:rPr>
+          <w:lang w:val="nl-NL"/>
+        </w:rPr>
+        <w:t xml:space="preserve">leerlingen’.  </w:t>
+      </w:r>
+      <w:proofErr w:type="gramEnd"/>
     </w:p>
     <w:p>
       <w:pPr>
@@ -5646,12 +6079,23 @@
           <w:lang w:val="nl-NL"/>
         </w:rPr>
       </w:pPr>
-      <w:r>
-        <w:rPr>
-          <w:lang w:val="nl-NL"/>
-        </w:rPr>
-        <w:t>TTTclass:scoresPercentagesBestuurTTT</w:t>
-      </w:r>
+      <w:proofErr w:type="spellStart"/>
+      <w:r>
+        <w:rPr>
+          <w:lang w:val="nl-NL"/>
+        </w:rPr>
+        <w:lastRenderedPageBreak/>
+        <w:t>TTTclass</w:t>
+      </w:r>
+      <w:proofErr w:type="gramStart"/>
+      <w:r>
+        <w:rPr>
+          <w:lang w:val="nl-NL"/>
+        </w:rPr>
+        <w:t>:scoresPercentagesBestuurTTT</w:t>
+      </w:r>
+      <w:proofErr w:type="spellEnd"/>
+      <w:proofErr w:type="gramEnd"/>
     </w:p>
     <w:p>
       <w:pPr>
@@ -5682,6 +6126,7 @@
         </w:rPr>
       </w:pPr>
       <w:r>
+        <w:lastRenderedPageBreak/>
         <w:t xml:space="preserve">Resultatenoverzicht </w:t>
       </w:r>
     </w:p>
@@ -5713,31 +6158,34 @@
     <w:p/>
     <w:p>
       <w:r>
-        <w:t>TTT</w:t>
-      </w:r>
-      <w:r>
-        <w:t>class:satisfactionTopBestuur:good</w:t>
-      </w:r>
+        <w:t>TTTclass</w:t>
+      </w:r>
+      <w:proofErr w:type="gramStart"/>
+      <w:r>
+        <w:t>:satisfactionTopBestuur:goodTTT</w:t>
+      </w:r>
+      <w:proofErr w:type="gramEnd"/>
+    </w:p>
+    <w:p/>
+    <w:p>
+      <w:r>
+        <w:t>TTTclass</w:t>
+      </w:r>
+      <w:proofErr w:type="gramStart"/>
+      <w:r>
+        <w:t>:satisfactionTopBestuur:badTTT</w:t>
+      </w:r>
+      <w:proofErr w:type="gramEnd"/>
+    </w:p>
+    <w:p>
       <w:bookmarkStart w:id="8" w:name="_GoBack"/>
       <w:bookmarkEnd w:id="8"/>
-      <w:r>
-        <w:t>TTT</w:t>
-      </w:r>
-      <w:r>
-        <w:t xml:space="preserve"> </w:t>
-      </w:r>
-    </w:p>
-    <w:p/>
-    <w:p>
-      <w:r>
-        <w:t xml:space="preserve">TTTclass:satisfactionTopBestuur:badTTT </w:t>
-      </w:r>
-    </w:p>
-    <w:p/>
-    <w:p>
-      <w:pPr>
-        <w:rPr>
-          <w:lang w:val="nl-NL"/>
+    </w:p>
+    <w:p>
+      <w:pPr>
+        <w:pStyle w:val="Heading1"/>
+        <w:rPr>
+          <w:szCs w:val="20"/>
         </w:rPr>
       </w:pPr>
       <w:r>
@@ -5747,16 +6195,16 @@
       <w:bookmarkEnd w:id="6"/>
       <w:bookmarkEnd w:id="7"/>
       <w:r>
+        <w:rPr>
+          <w:szCs w:val="20"/>
+        </w:rPr>
+        <w:lastRenderedPageBreak/>
         <w:t>Vragenlijst</w:t>
       </w:r>
     </w:p>
     <w:p>
       <w:pPr>
-        <w:pStyle w:val="Standard"/>
-        <w:widowControl/>
-        <w:autoSpaceDE/>
-        <w:autoSpaceDN/>
-        <w:adjustRightInd/>
+        <w:spacing w:after="200" w:line="276" w:lineRule="auto"/>
         <w:rPr>
           <w:rFonts w:cs="Century Gothic"/>
           <w:szCs w:val="20"/>
@@ -5766,41 +6214,25 @@
     </w:p>
     <w:p>
       <w:pPr>
-        <w:pStyle w:val="Standard"/>
-        <w:widowControl/>
-        <w:autoSpaceDE/>
-        <w:autoSpaceDN/>
-        <w:adjustRightInd/>
-        <w:rPr>
-          <w:rFonts w:cs="Century Gothic"/>
-          <w:szCs w:val="20"/>
-          <w:lang w:val="nl-NL"/>
-        </w:rPr>
-      </w:pPr>
-      <w:r>
-        <w:rPr>
-          <w:rFonts w:cs="Century Gothic"/>
-          <w:szCs w:val="20"/>
-          <w:lang w:val="nl-NL"/>
-        </w:rPr>
-        <w:t>TTTclass:questionListsTTT</w:t>
-      </w:r>
-      <w:r>
-        <w:rPr>
-          <w:rFonts w:cs="Century Gothic"/>
-          <w:szCs w:val="20"/>
-          <w:lang w:val="nl-NL"/>
-        </w:rPr>
-        <w:t xml:space="preserve"> </w:t>
-      </w:r>
-    </w:p>
-    <w:p>
-      <w:pPr>
         <w:spacing w:after="200" w:line="276" w:lineRule="auto"/>
         <w:rPr>
           <w:lang w:val="nl-NL"/>
         </w:rPr>
       </w:pPr>
+      <w:r>
+        <w:rPr>
+          <w:lang w:val="nl-NL"/>
+        </w:rPr>
+        <w:t>TTTclass</w:t>
+      </w:r>
+      <w:proofErr w:type="gramStart"/>
+      <w:r>
+        <w:rPr>
+          <w:lang w:val="nl-NL"/>
+        </w:rPr>
+        <w:t>:questionListsTTT</w:t>
+      </w:r>
+      <w:proofErr w:type="gramEnd"/>
     </w:p>
     <w:p>
       <w:pPr>
@@ -5855,14 +6287,26 @@
           <w:lang w:val="nl-NL"/>
         </w:rPr>
       </w:pPr>
+      <w:proofErr w:type="spellStart"/>
       <w:r>
         <w:rPr>
           <w:rFonts w:cs="Century Gothic"/>
           <w:szCs w:val="20"/>
           <w:lang w:val="nl-NL"/>
         </w:rPr>
-        <w:t>TTTxml:peiling.idTTT</w:t>
-      </w:r>
+        <w:t>TTTxml</w:t>
+      </w:r>
+      <w:proofErr w:type="gramStart"/>
+      <w:r>
+        <w:rPr>
+          <w:rFonts w:cs="Century Gothic"/>
+          <w:szCs w:val="20"/>
+          <w:lang w:val="nl-NL"/>
+        </w:rPr>
+        <w:t>:peiling.idTTT</w:t>
+      </w:r>
+      <w:proofErr w:type="spellEnd"/>
+      <w:proofErr w:type="gramEnd"/>
     </w:p>
     <w:p>
       <w:pPr>
@@ -6063,8 +6507,36 @@
         <w:rFonts w:cs="Century Gothic"/>
         <w:color w:val="00A4E4"/>
       </w:rPr>
-      <w:t xml:space="preserve"> Scholen met Succes</w:t>
+      <w:t xml:space="preserve"> </w:t>
     </w:r>
+    <w:proofErr w:type="spellStart"/>
+    <w:r>
+      <w:rPr>
+        <w:rStyle w:val="PageNumber"/>
+        <w:rFonts w:cs="Century Gothic"/>
+        <w:color w:val="00A4E4"/>
+      </w:rPr>
+      <w:t>Scholen</w:t>
+    </w:r>
+    <w:proofErr w:type="spellEnd"/>
+    <w:r>
+      <w:rPr>
+        <w:rStyle w:val="PageNumber"/>
+        <w:rFonts w:cs="Century Gothic"/>
+        <w:color w:val="00A4E4"/>
+      </w:rPr>
+      <w:t xml:space="preserve"> met </w:t>
+    </w:r>
+    <w:proofErr w:type="spellStart"/>
+    <w:r>
+      <w:rPr>
+        <w:rStyle w:val="PageNumber"/>
+        <w:rFonts w:cs="Century Gothic"/>
+        <w:color w:val="00A4E4"/>
+      </w:rPr>
+      <w:t>Succes</w:t>
+    </w:r>
+    <w:proofErr w:type="spellEnd"/>
   </w:p>
   <w:p>
     <w:pPr>
@@ -6159,20 +6631,30 @@
         <w:lang w:val="nl-NL"/>
       </w:rPr>
     </w:pPr>
+    <w:proofErr w:type="spellStart"/>
     <w:r>
       <w:rPr>
         <w:color w:val="00A4E4"/>
         <w:szCs w:val="20"/>
         <w:lang w:val="nl-NL"/>
       </w:rPr>
-      <w:t>Bestuursrapportage OTP</w:t>
+      <w:t>Bestuursrapportage</w:t>
     </w:r>
+    <w:proofErr w:type="spellEnd"/>
     <w:r>
       <w:rPr>
         <w:color w:val="00A4E4"/>
         <w:szCs w:val="20"/>
         <w:lang w:val="nl-NL"/>
       </w:rPr>
+      <w:t xml:space="preserve"> OTP</w:t>
+    </w:r>
+    <w:r>
+      <w:rPr>
+        <w:color w:val="00A4E4"/>
+        <w:szCs w:val="20"/>
+        <w:lang w:val="nl-NL"/>
+      </w:rPr>
       <w:t xml:space="preserve"> - </w:t>
     </w:r>
     <w:r>
@@ -6181,14 +6663,23 @@
         <w:szCs w:val="20"/>
         <w:lang w:val="nl-NL"/>
       </w:rPr>
-      <w:t>Odyssee - Sneek</w:t>
+      <w:t xml:space="preserve">Odyssee - </w:t>
     </w:r>
+    <w:proofErr w:type="gramStart"/>
     <w:r>
       <w:rPr>
         <w:color w:val="00A4E4"/>
         <w:szCs w:val="20"/>
         <w:lang w:val="nl-NL"/>
       </w:rPr>
+      <w:t>Sneek</w:t>
+    </w:r>
+    <w:r>
+      <w:rPr>
+        <w:color w:val="00A4E4"/>
+        <w:szCs w:val="20"/>
+        <w:lang w:val="nl-NL"/>
+      </w:rPr>
       <w:tab/>
     </w:r>
     <w:r>
@@ -6200,6 +6691,7 @@
       <w:tab/>
       <w:t xml:space="preserve">                                                       </w:t>
     </w:r>
+    <w:proofErr w:type="gramEnd"/>
   </w:p>
 </w:hdr>
 </file>
@@ -6220,6 +6712,7 @@
         <w:lang w:val="en-GB"/>
       </w:rPr>
     </w:pPr>
+    <w:proofErr w:type="spellStart"/>
     <w:r>
       <w:rPr>
         <w:rFonts w:cs="Century Gothic"/>
@@ -6230,8 +6723,9 @@
         <w:szCs w:val="22"/>
         <w:lang w:val="en-GB"/>
       </w:rPr>
-      <w:t xml:space="preserve">Resultaten </w:t>
+      <w:t>Resultaten</w:t>
     </w:r>
+    <w:proofErr w:type="spellEnd"/>
     <w:r>
       <w:rPr>
         <w:rFonts w:cs="Century Gothic"/>
@@ -6242,8 +6736,36 @@
         <w:szCs w:val="22"/>
         <w:lang w:val="en-GB"/>
       </w:rPr>
-      <w:t>OTPTTTxml:peiling.jaarTTT</w:t>
+      <w:t xml:space="preserve"> </w:t>
     </w:r>
+    <w:proofErr w:type="spellStart"/>
+    <w:r>
+      <w:rPr>
+        <w:rFonts w:cs="Century Gothic"/>
+        <w:b/>
+        <w:bCs/>
+        <w:color w:val="00A4E4"/>
+        <w:sz w:val="22"/>
+        <w:szCs w:val="22"/>
+        <w:lang w:val="en-GB"/>
+      </w:rPr>
+      <w:t>OTPTTTxml</w:t>
+    </w:r>
+    <w:proofErr w:type="gramStart"/>
+    <w:r>
+      <w:rPr>
+        <w:rFonts w:cs="Century Gothic"/>
+        <w:b/>
+        <w:bCs/>
+        <w:color w:val="00A4E4"/>
+        <w:sz w:val="22"/>
+        <w:szCs w:val="22"/>
+        <w:lang w:val="en-GB"/>
+      </w:rPr>
+      <w:t>:peiling.jaarTTT</w:t>
+    </w:r>
+    <w:proofErr w:type="spellEnd"/>
+    <w:proofErr w:type="gramEnd"/>
   </w:p>
 </w:hdr>
 </file>

</xml_diff>

<commit_message>
Added bestuur stuff changed previous colors
</commit_message>
<xml_diff>
--- a/templates/muis-bestuur-ltp.docx
+++ b/templates/muis-bestuur-ltp.docx
@@ -40,7 +40,6 @@
           <w:lang w:val="nl-NL"/>
         </w:rPr>
       </w:pPr>
-      <w:proofErr w:type="spellStart"/>
       <w:r>
         <w:rPr>
           <w:rFonts w:ascii="Century Gothic" w:hAnsi="Century Gothic" w:cs="Century Gothic"/>
@@ -51,9 +50,8 @@
           <w:szCs w:val="45"/>
           <w:lang w:val="nl-NL"/>
         </w:rPr>
-        <w:t>TTTxml</w:t>
-      </w:r>
-      <w:proofErr w:type="gramStart"/>
+        <w:t>TTTxml:</w:t>
+      </w:r>
       <w:r>
         <w:rPr>
           <w:rFonts w:ascii="Century Gothic" w:hAnsi="Century Gothic" w:cs="Century Gothic"/>
@@ -64,7 +62,7 @@
           <w:szCs w:val="45"/>
           <w:lang w:val="nl-NL"/>
         </w:rPr>
-        <w:t>:</w:t>
+        <w:t>bestuur.na</w:t>
       </w:r>
       <w:r>
         <w:rPr>
@@ -76,7 +74,7 @@
           <w:szCs w:val="45"/>
           <w:lang w:val="nl-NL"/>
         </w:rPr>
-        <w:t>bestuur.na</w:t>
+        <w:t>m</w:t>
       </w:r>
       <w:r>
         <w:rPr>
@@ -88,7 +86,7 @@
           <w:szCs w:val="45"/>
           <w:lang w:val="nl-NL"/>
         </w:rPr>
-        <w:t>m</w:t>
+        <w:t>e</w:t>
       </w:r>
       <w:r>
         <w:rPr>
@@ -100,22 +98,8 @@
           <w:szCs w:val="45"/>
           <w:lang w:val="nl-NL"/>
         </w:rPr>
-        <w:t>e</w:t>
-      </w:r>
-      <w:r>
-        <w:rPr>
-          <w:rFonts w:ascii="Century Gothic" w:hAnsi="Century Gothic" w:cs="Century Gothic"/>
-          <w:b/>
-          <w:bCs/>
-          <w:color w:val="F78E1E"/>
-          <w:sz w:val="45"/>
-          <w:szCs w:val="45"/>
-          <w:lang w:val="nl-NL"/>
-        </w:rPr>
         <w:t>TTT</w:t>
       </w:r>
-      <w:proofErr w:type="spellEnd"/>
-      <w:proofErr w:type="gramEnd"/>
     </w:p>
     <w:p>
       <w:pPr>
@@ -154,7 +138,6 @@
           <w:lang w:val="nl-NL"/>
         </w:rPr>
       </w:pPr>
-      <w:proofErr w:type="spellStart"/>
       <w:r>
         <w:rPr>
           <w:rFonts w:ascii="Century Gothic" w:hAnsi="Century Gothic" w:cs="Century Gothic"/>
@@ -167,7 +150,6 @@
         </w:rPr>
         <w:t>Bestuursrapportage</w:t>
       </w:r>
-      <w:proofErr w:type="spellEnd"/>
     </w:p>
     <w:p>
       <w:pPr>
@@ -194,7 +176,6 @@
         </w:rPr>
         <w:t xml:space="preserve">Basisonderwijs </w:t>
       </w:r>
-      <w:proofErr w:type="spellStart"/>
       <w:r>
         <w:rPr>
           <w:rFonts w:ascii="Century Gothic" w:hAnsi="Century Gothic" w:cs="Century Gothic"/>
@@ -205,23 +186,8 @@
           <w:szCs w:val="45"/>
           <w:lang w:val="nl-NL"/>
         </w:rPr>
-        <w:t>TTTxml</w:t>
-      </w:r>
-      <w:proofErr w:type="gramStart"/>
-      <w:r>
-        <w:rPr>
-          <w:rFonts w:ascii="Century Gothic" w:hAnsi="Century Gothic" w:cs="Century Gothic"/>
-          <w:b/>
-          <w:bCs/>
-          <w:color w:val="00A4E4"/>
-          <w:sz w:val="45"/>
-          <w:szCs w:val="45"/>
-          <w:lang w:val="nl-NL"/>
-        </w:rPr>
-        <w:t>:peiling.jaarTTT</w:t>
-      </w:r>
-      <w:proofErr w:type="spellEnd"/>
-      <w:proofErr w:type="gramEnd"/>
+        <w:t>TTTxml:peiling.jaarTTT</w:t>
+      </w:r>
     </w:p>
     <w:p>
       <w:pPr>
@@ -272,7 +238,6 @@
         </w:rPr>
         <w:t xml:space="preserve">Haarlem, </w:t>
       </w:r>
-      <w:proofErr w:type="spellStart"/>
       <w:r>
         <w:rPr>
           <w:rFonts w:ascii="Century Gothic" w:hAnsi="Century Gothic" w:cs="Century Gothic"/>
@@ -283,23 +248,8 @@
           <w:szCs w:val="20"/>
           <w:lang w:val="nl-NL"/>
         </w:rPr>
-        <w:t>TTTproc</w:t>
-      </w:r>
-      <w:proofErr w:type="gramStart"/>
-      <w:r>
-        <w:rPr>
-          <w:rFonts w:ascii="Century Gothic" w:hAnsi="Century Gothic" w:cs="Century Gothic"/>
-          <w:b/>
-          <w:bCs/>
-          <w:color w:val="00A4E4"/>
-          <w:sz w:val="20"/>
-          <w:szCs w:val="20"/>
-          <w:lang w:val="nl-NL"/>
-        </w:rPr>
-        <w:t>:datumTTT</w:t>
-      </w:r>
-      <w:proofErr w:type="spellEnd"/>
-      <w:proofErr w:type="gramEnd"/>
+        <w:t>TTTproc:datumTTT</w:t>
+      </w:r>
     </w:p>
     <w:p>
       <w:pPr>
@@ -1420,7 +1370,6 @@
           <w:lang w:val="nl-NL"/>
         </w:rPr>
       </w:pPr>
-      <w:proofErr w:type="spellStart"/>
       <w:r>
         <w:rPr>
           <w:rFonts w:ascii="Century Gothic" w:hAnsi="Century Gothic" w:cs="Century Gothic"/>
@@ -1431,9 +1380,8 @@
           <w:szCs w:val="45"/>
           <w:lang w:val="nl-NL"/>
         </w:rPr>
-        <w:t>TTTxml</w:t>
-      </w:r>
-      <w:proofErr w:type="gramStart"/>
+        <w:t>TTTxml:bestuur.n</w:t>
+      </w:r>
       <w:r>
         <w:rPr>
           <w:rFonts w:ascii="Century Gothic" w:hAnsi="Century Gothic" w:cs="Century Gothic"/>
@@ -1444,7 +1392,7 @@
           <w:szCs w:val="45"/>
           <w:lang w:val="nl-NL"/>
         </w:rPr>
-        <w:t>:bestuur.n</w:t>
+        <w:t>am</w:t>
       </w:r>
       <w:r>
         <w:rPr>
@@ -1456,7 +1404,7 @@
           <w:szCs w:val="45"/>
           <w:lang w:val="nl-NL"/>
         </w:rPr>
-        <w:t>am</w:t>
+        <w:t>e</w:t>
       </w:r>
       <w:r>
         <w:rPr>
@@ -1468,22 +1416,8 @@
           <w:szCs w:val="45"/>
           <w:lang w:val="nl-NL"/>
         </w:rPr>
-        <w:t>e</w:t>
-      </w:r>
-      <w:r>
-        <w:rPr>
-          <w:rFonts w:ascii="Century Gothic" w:hAnsi="Century Gothic" w:cs="Century Gothic"/>
-          <w:b/>
-          <w:bCs/>
-          <w:color w:val="F78E1E"/>
-          <w:sz w:val="45"/>
-          <w:szCs w:val="45"/>
-          <w:lang w:val="nl-NL"/>
-        </w:rPr>
         <w:t>TTT</w:t>
       </w:r>
-      <w:proofErr w:type="spellEnd"/>
-      <w:proofErr w:type="gramEnd"/>
     </w:p>
     <w:p>
       <w:pPr>
@@ -1522,7 +1456,6 @@
           <w:lang w:val="nl-NL"/>
         </w:rPr>
       </w:pPr>
-      <w:proofErr w:type="spellStart"/>
       <w:r>
         <w:rPr>
           <w:rFonts w:ascii="Century Gothic" w:hAnsi="Century Gothic" w:cs="Century Gothic"/>
@@ -1535,7 +1468,6 @@
         </w:rPr>
         <w:t>Bestuursrapportage</w:t>
       </w:r>
-      <w:proofErr w:type="spellEnd"/>
     </w:p>
     <w:p>
       <w:pPr>
@@ -1562,7 +1494,6 @@
         </w:rPr>
         <w:t xml:space="preserve">Basisonderwijs </w:t>
       </w:r>
-      <w:proofErr w:type="spellStart"/>
       <w:r>
         <w:rPr>
           <w:rFonts w:ascii="Century Gothic" w:hAnsi="Century Gothic" w:cs="Century Gothic"/>
@@ -1573,23 +1504,8 @@
           <w:szCs w:val="45"/>
           <w:lang w:val="nl-NL"/>
         </w:rPr>
-        <w:t>TTTxml</w:t>
-      </w:r>
-      <w:proofErr w:type="gramStart"/>
-      <w:r>
-        <w:rPr>
-          <w:rFonts w:ascii="Century Gothic" w:hAnsi="Century Gothic" w:cs="Century Gothic"/>
-          <w:b/>
-          <w:bCs/>
-          <w:color w:val="00A4E4"/>
-          <w:sz w:val="45"/>
-          <w:szCs w:val="45"/>
-          <w:lang w:val="nl-NL"/>
-        </w:rPr>
-        <w:t>:peiling.jaarTTT</w:t>
-      </w:r>
-      <w:proofErr w:type="spellEnd"/>
-      <w:proofErr w:type="gramEnd"/>
+        <w:t>TTTxml:peiling.jaarTTT</w:t>
+      </w:r>
     </w:p>
     <w:p>
       <w:pPr>
@@ -2645,39 +2561,7 @@
           <w:rFonts w:ascii="Century Gothic" w:hAnsi="Century Gothic" w:cs="Century Gothic"/>
           <w:lang w:val="nl-NL"/>
         </w:rPr>
-        <w:t xml:space="preserve">Hierbij bieden wij u de </w:t>
-      </w:r>
-      <w:proofErr w:type="spellStart"/>
-      <w:r>
-        <w:rPr>
-          <w:rFonts w:ascii="Century Gothic" w:hAnsi="Century Gothic" w:cs="Century Gothic"/>
-          <w:lang w:val="nl-NL"/>
-        </w:rPr>
-        <w:t>bestuursrapportage</w:t>
-      </w:r>
-      <w:proofErr w:type="spellEnd"/>
-      <w:r>
-        <w:rPr>
-          <w:rFonts w:ascii="Century Gothic" w:hAnsi="Century Gothic" w:cs="Century Gothic"/>
-          <w:lang w:val="nl-NL"/>
-        </w:rPr>
-        <w:t xml:space="preserve"> aan van de oudertevredenheidspeiling die onlangs op de scholen van uw organisatie is afgenomen. Dit rapport werd automatisch gegenereerd met behulp van het informatiesysteem “Succesdata” dat door </w:t>
-      </w:r>
-      <w:proofErr w:type="spellStart"/>
-      <w:r>
-        <w:rPr>
-          <w:rFonts w:ascii="Century Gothic" w:hAnsi="Century Gothic" w:cs="Century Gothic"/>
-          <w:lang w:val="nl-NL"/>
-        </w:rPr>
-        <w:t>Dulmers</w:t>
-      </w:r>
-      <w:proofErr w:type="spellEnd"/>
-      <w:r>
-        <w:rPr>
-          <w:rFonts w:ascii="Century Gothic" w:hAnsi="Century Gothic" w:cs="Century Gothic"/>
-          <w:lang w:val="nl-NL"/>
-        </w:rPr>
-        <w:t xml:space="preserve"> Management BV voor ‘Scholen met Succes’ is ontwikkeld.</w:t>
+        <w:t>Hierbij bieden wij u de bestuursrapportage aan van de oudertevredenheidspeiling die onlangs op de scholen van uw organisatie is afgenomen. Dit rapport werd automatisch gegenereerd met behulp van het informatiesysteem “Succesdata” dat door Dulmers Management BV voor ‘Scholen met Succes’ is ontwikkeld.</w:t>
       </w:r>
     </w:p>
     <w:p>
@@ -3111,21 +2995,7 @@
         <w:rPr>
           <w:lang w:val="nl-NL"/>
         </w:rPr>
-        <w:t xml:space="preserve">Ronald </w:t>
-      </w:r>
-      <w:proofErr w:type="spellStart"/>
-      <w:r>
-        <w:rPr>
-          <w:lang w:val="nl-NL"/>
-        </w:rPr>
-        <w:t>Dulmers</w:t>
-      </w:r>
-      <w:proofErr w:type="spellEnd"/>
-      <w:r>
-        <w:rPr>
-          <w:lang w:val="nl-NL"/>
-        </w:rPr>
-        <w:t>,</w:t>
+        <w:t>Ronald Dulmers,</w:t>
       </w:r>
       <w:bookmarkEnd w:id="4"/>
       <w:r>
@@ -3272,13 +3142,8 @@
         <w:pStyle w:val="BodyText2"/>
         <w:ind w:left="3119"/>
       </w:pPr>
-      <w:proofErr w:type="gramStart"/>
-      <w:r>
-        <w:t xml:space="preserve">I.   </w:t>
-      </w:r>
-      <w:proofErr w:type="gramEnd"/>
-      <w:r>
-        <w:t>De tevredenheids</w:t>
+      <w:r>
+        <w:t>I.   De tevredenheids</w:t>
       </w:r>
       <w:r>
         <w:rPr>
@@ -3296,13 +3161,8 @@
         <w:pStyle w:val="BodyText2"/>
         <w:ind w:left="3119"/>
       </w:pPr>
-      <w:proofErr w:type="gramStart"/>
-      <w:r>
-        <w:t xml:space="preserve">II.  </w:t>
-      </w:r>
-      <w:proofErr w:type="gramEnd"/>
-      <w:r>
-        <w:t>De tevredenheids</w:t>
+      <w:r>
+        <w:t>II.  De tevredenheids</w:t>
       </w:r>
       <w:r>
         <w:rPr>
@@ -3387,15 +3247,7 @@
         <w:t>tevredenheidspercentages</w:t>
       </w:r>
       <w:r>
-        <w:t xml:space="preserve"> zijn de daadwerkelijke weergave van wat ouders </w:t>
-      </w:r>
-      <w:proofErr w:type="gramStart"/>
-      <w:r>
-        <w:t xml:space="preserve">hebben      </w:t>
-      </w:r>
-      <w:proofErr w:type="gramEnd"/>
-      <w:r>
-        <w:t>ingevuld op de vragenlijst.</w:t>
+        <w:t xml:space="preserve"> zijn de daadwerkelijke weergave van wat ouders hebben      ingevuld op de vragenlijst.</w:t>
       </w:r>
     </w:p>
     <w:p>
@@ -3566,137 +3418,74 @@
         </w:rPr>
         <w:t xml:space="preserve">Eerder dit jaar hebben 8 scholen van </w:t>
       </w:r>
-      <w:proofErr w:type="spellStart"/>
       <w:r>
         <w:rPr>
           <w:rFonts w:ascii="Century Gothic" w:hAnsi="Century Gothic" w:cs="Century Gothic"/>
           <w:lang w:val="nl-NL"/>
         </w:rPr>
-        <w:t>TTTxml</w:t>
-      </w:r>
-      <w:proofErr w:type="gramStart"/>
+        <w:t xml:space="preserve">TTTxml:bestuur.nameTTT </w:t>
+      </w:r>
       <w:r>
         <w:rPr>
           <w:rFonts w:ascii="Century Gothic" w:hAnsi="Century Gothic" w:cs="Century Gothic"/>
           <w:lang w:val="nl-NL"/>
         </w:rPr>
-        <w:t>:bestuur.nameTTT</w:t>
-      </w:r>
-      <w:proofErr w:type="spellEnd"/>
-      <w:proofErr w:type="gramEnd"/>
+        <w:t xml:space="preserve">deelgenomen aan de leerlingtevredenheidspeiling. Er werden gegevens verzameld van </w:t>
+      </w:r>
       <w:r>
         <w:rPr>
           <w:rFonts w:ascii="Century Gothic" w:hAnsi="Century Gothic" w:cs="Century Gothic"/>
           <w:lang w:val="nl-NL"/>
         </w:rPr>
+        <w:t xml:space="preserve">TTTclass:questionProperties:reportmark:number_of_respondents:bestuurTTT </w:t>
+      </w:r>
+      <w:r>
+        <w:rPr>
+          <w:rFonts w:ascii="Century Gothic" w:hAnsi="Century Gothic" w:cs="Century Gothic"/>
+          <w:lang w:val="nl-NL"/>
+        </w:rPr>
+        <w:t xml:space="preserve">leerlingen. </w:t>
+      </w:r>
+    </w:p>
+    <w:p>
+      <w:pPr>
+        <w:rPr>
+          <w:lang w:val="nl-NL"/>
+        </w:rPr>
+      </w:pPr>
+      <w:r>
+        <w:rPr>
+          <w:lang w:val="nl-NL"/>
+        </w:rPr>
+        <w:t xml:space="preserve">De huidige referentiegroep bevat gegevens van </w:t>
+      </w:r>
+      <w:r>
+        <w:rPr>
+          <w:rFonts w:cs="Century Gothic"/>
+          <w:lang w:val="nl-NL"/>
+        </w:rPr>
+        <w:t>TTTxml:count_alle_scholen_formsTTT</w:t>
+      </w:r>
+      <w:r>
+        <w:rPr>
+          <w:rFonts w:cs="Century Gothic"/>
+          <w:lang w:val="nl-NL"/>
+        </w:rPr>
         <w:t xml:space="preserve"> </w:t>
       </w:r>
       <w:r>
         <w:rPr>
-          <w:rFonts w:ascii="Century Gothic" w:hAnsi="Century Gothic" w:cs="Century Gothic"/>
-          <w:lang w:val="nl-NL"/>
-        </w:rPr>
-        <w:t xml:space="preserve">deelgenomen aan de </w:t>
-      </w:r>
-      <w:proofErr w:type="spellStart"/>
-      <w:r>
-        <w:rPr>
-          <w:rFonts w:ascii="Century Gothic" w:hAnsi="Century Gothic" w:cs="Century Gothic"/>
-          <w:lang w:val="nl-NL"/>
-        </w:rPr>
-        <w:t>leerlingtevredenheidspeiling</w:t>
-      </w:r>
-      <w:proofErr w:type="spellEnd"/>
-      <w:r>
-        <w:rPr>
-          <w:rFonts w:ascii="Century Gothic" w:hAnsi="Century Gothic" w:cs="Century Gothic"/>
-          <w:lang w:val="nl-NL"/>
-        </w:rPr>
-        <w:t xml:space="preserve">. Er werden gegevens verzameld van </w:t>
-      </w:r>
-      <w:r>
-        <w:rPr>
-          <w:rFonts w:ascii="Century Gothic" w:hAnsi="Century Gothic" w:cs="Century Gothic"/>
-          <w:lang w:val="nl-NL"/>
-        </w:rPr>
-        <w:t>TTTclass:questionProperties:reportmark:number_of_respondents</w:t>
-      </w:r>
-      <w:proofErr w:type="gramStart"/>
-      <w:r>
-        <w:rPr>
-          <w:rFonts w:ascii="Century Gothic" w:hAnsi="Century Gothic" w:cs="Century Gothic"/>
-          <w:lang w:val="nl-NL"/>
-        </w:rPr>
-        <w:t>:bestuurTTT</w:t>
-      </w:r>
-      <w:proofErr w:type="gramEnd"/>
-      <w:r>
-        <w:rPr>
-          <w:rFonts w:ascii="Century Gothic" w:hAnsi="Century Gothic" w:cs="Century Gothic"/>
-          <w:lang w:val="nl-NL"/>
-        </w:rPr>
-        <w:t xml:space="preserve"> </w:t>
-      </w:r>
-      <w:r>
-        <w:rPr>
-          <w:rFonts w:ascii="Century Gothic" w:hAnsi="Century Gothic" w:cs="Century Gothic"/>
-          <w:lang w:val="nl-NL"/>
-        </w:rPr>
-        <w:t xml:space="preserve">leerlingen. </w:t>
-      </w:r>
-    </w:p>
-    <w:p>
-      <w:pPr>
-        <w:rPr>
-          <w:lang w:val="nl-NL"/>
-        </w:rPr>
-      </w:pPr>
-      <w:r>
-        <w:rPr>
-          <w:lang w:val="nl-NL"/>
-        </w:rPr>
-        <w:t xml:space="preserve">De huidige referentiegroep bevat gegevens van </w:t>
-      </w:r>
-      <w:proofErr w:type="spellStart"/>
-      <w:r>
-        <w:rPr>
-          <w:rFonts w:cs="Century Gothic"/>
-          <w:lang w:val="nl-NL"/>
-        </w:rPr>
-        <w:t>TTTxml:count_alle_scholen_formsTTT</w:t>
-      </w:r>
-      <w:proofErr w:type="spellEnd"/>
-      <w:r>
-        <w:rPr>
-          <w:rFonts w:cs="Century Gothic"/>
-          <w:lang w:val="nl-NL"/>
-        </w:rPr>
-        <w:t xml:space="preserve"> </w:t>
-      </w:r>
-      <w:r>
-        <w:rPr>
           <w:lang w:val="nl-NL"/>
         </w:rPr>
         <w:t xml:space="preserve">leerlingen van </w:t>
       </w:r>
-      <w:proofErr w:type="spellStart"/>
-      <w:proofErr w:type="gramStart"/>
-      <w:r>
-        <w:rPr>
-          <w:rFonts w:cs="Century Gothic"/>
-          <w:lang w:val="nl-NL"/>
-        </w:rPr>
-        <w:t>TTTxml:count_alle_scholen_surveysTTT</w:t>
-      </w:r>
-      <w:proofErr w:type="spellEnd"/>
-      <w:r>
-        <w:rPr>
-          <w:rFonts w:cs="Century Gothic"/>
-          <w:lang w:val="nl-NL"/>
-        </w:rPr>
-        <w:t xml:space="preserve">  </w:t>
-      </w:r>
-      <w:proofErr w:type="gramEnd"/>
+      <w:r>
+        <w:rPr>
+          <w:rFonts w:cs="Century Gothic"/>
+          <w:lang w:val="nl-NL"/>
+        </w:rPr>
+        <w:t xml:space="preserve">TTTxml:count_alle_scholen_surveysTTT  </w:t>
+      </w:r>
       <w:r>
         <w:rPr>
           <w:lang w:val="nl-NL"/>
@@ -3743,166 +3532,117 @@
         </w:rPr>
         <w:t xml:space="preserve">De resultaten geven duidelijk weer hoe de leerlingen de scholen van </w:t>
       </w:r>
-      <w:proofErr w:type="spellStart"/>
-      <w:r>
-        <w:rPr>
-          <w:rFonts w:cs="Century Gothic"/>
-          <w:lang w:val="nl-NL"/>
-        </w:rPr>
-        <w:t>TTTxml</w:t>
-      </w:r>
-      <w:proofErr w:type="gramStart"/>
-      <w:r>
-        <w:rPr>
-          <w:rFonts w:cs="Century Gothic"/>
-          <w:lang w:val="nl-NL"/>
-        </w:rPr>
-        <w:t>:bestuur.nameTTT</w:t>
-      </w:r>
-      <w:proofErr w:type="spellEnd"/>
-      <w:proofErr w:type="gramEnd"/>
-      <w:r>
-        <w:rPr>
-          <w:rFonts w:cs="Century Gothic"/>
+      <w:r>
+        <w:rPr>
+          <w:rFonts w:cs="Century Gothic"/>
+          <w:lang w:val="nl-NL"/>
+        </w:rPr>
+        <w:t xml:space="preserve">TTTxml:bestuur.nameTTT </w:t>
+      </w:r>
+      <w:r>
+        <w:rPr>
+          <w:lang w:val="nl-NL"/>
+        </w:rPr>
+        <w:t>waarderen.</w:t>
+      </w:r>
+    </w:p>
+    <w:p>
+      <w:pPr>
+        <w:rPr>
+          <w:lang w:val="nl-NL"/>
+        </w:rPr>
+      </w:pPr>
+      <w:r>
+        <w:rPr>
+          <w:lang w:val="nl-NL"/>
+        </w:rPr>
+        <w:t>Het landelijk gemiddelde rapportcijfer dat leerli</w:t>
+      </w:r>
+      <w:r>
+        <w:rPr>
+          <w:lang w:val="nl-NL"/>
+        </w:rPr>
+        <w:t xml:space="preserve">ngen aan hun school geven is </w:t>
+      </w:r>
+      <w:r>
+        <w:rPr>
+          <w:rFonts w:cs="Century Gothic"/>
+          <w:lang w:val="nl-NL"/>
+        </w:rPr>
+        <w:t>TTTclass:questionProperties:reportmark:average:alle_scholenTTT</w:t>
+      </w:r>
+      <w:r>
+        <w:rPr>
+          <w:lang w:val="nl-NL"/>
+        </w:rPr>
+        <w:t>.</w:t>
+      </w:r>
+    </w:p>
+    <w:p>
+      <w:pPr>
+        <w:rPr>
+          <w:lang w:val="nl-NL"/>
+        </w:rPr>
+      </w:pPr>
+      <w:r>
+        <w:rPr>
+          <w:lang w:val="nl-NL"/>
+        </w:rPr>
+        <w:t>De scholen van bestuur</w:t>
+      </w:r>
+      <w:r>
+        <w:rPr>
+          <w:color w:val="FF0000"/>
           <w:lang w:val="nl-NL"/>
         </w:rPr>
         <w:t xml:space="preserve"> </w:t>
       </w:r>
       <w:r>
         <w:rPr>
-          <w:lang w:val="nl-NL"/>
-        </w:rPr>
-        <w:t>waarderen.</w:t>
-      </w:r>
-    </w:p>
-    <w:p>
-      <w:pPr>
-        <w:rPr>
-          <w:lang w:val="nl-NL"/>
-        </w:rPr>
-      </w:pPr>
-      <w:r>
-        <w:rPr>
-          <w:lang w:val="nl-NL"/>
-        </w:rPr>
-        <w:t>Het landelijk gemiddelde rapportcijfer dat leerli</w:t>
-      </w:r>
-      <w:r>
-        <w:rPr>
-          <w:lang w:val="nl-NL"/>
-        </w:rPr>
-        <w:t xml:space="preserve">ngen aan hun school geven is </w:t>
-      </w:r>
-      <w:proofErr w:type="spellStart"/>
-      <w:r>
-        <w:rPr>
-          <w:rFonts w:cs="Century Gothic"/>
-          <w:lang w:val="nl-NL"/>
-        </w:rPr>
-        <w:t>TTTclass:questionProperties:reportmark:average</w:t>
-      </w:r>
-      <w:proofErr w:type="gramStart"/>
-      <w:r>
-        <w:rPr>
-          <w:rFonts w:cs="Century Gothic"/>
-          <w:lang w:val="nl-NL"/>
-        </w:rPr>
-        <w:t>:alle_scholenTTT</w:t>
-      </w:r>
-      <w:proofErr w:type="spellEnd"/>
+          <w:rFonts w:cs="Century Gothic"/>
+          <w:lang w:val="nl-NL"/>
+        </w:rPr>
+        <w:t xml:space="preserve">TTTxml:bestuur.nameTTT </w:t>
+      </w:r>
+      <w:r>
+        <w:rPr>
+          <w:lang w:val="nl-NL"/>
+        </w:rPr>
+        <w:t>krijgen een gemiddeld ra</w:t>
+      </w:r>
+      <w:r>
+        <w:rPr>
+          <w:lang w:val="nl-NL"/>
+        </w:rPr>
+        <w:t xml:space="preserve">pportcijfer van </w:t>
+      </w:r>
+      <w:r>
+        <w:rPr>
+          <w:rFonts w:cs="Century Gothic"/>
+          <w:lang w:val="nl-NL"/>
+        </w:rPr>
+        <w:t>TTTc</w:t>
+      </w:r>
+      <w:r>
+        <w:rPr>
+          <w:rFonts w:cs="Century Gothic"/>
+          <w:lang w:val="nl-NL"/>
+        </w:rPr>
+        <w:t>lass:questionProperties:reportmark:average:bestuur</w:t>
+      </w:r>
+      <w:r>
+        <w:rPr>
+          <w:rFonts w:cs="Century Gothic"/>
+          <w:lang w:val="nl-NL"/>
+        </w:rPr>
+        <w:t>TTT</w:t>
+      </w:r>
       <w:r>
         <w:rPr>
           <w:lang w:val="nl-NL"/>
         </w:rPr>
         <w:t>.</w:t>
       </w:r>
-      <w:proofErr w:type="gramEnd"/>
-    </w:p>
-    <w:p>
-      <w:pPr>
-        <w:rPr>
-          <w:lang w:val="nl-NL"/>
-        </w:rPr>
-      </w:pPr>
-      <w:r>
-        <w:rPr>
-          <w:lang w:val="nl-NL"/>
-        </w:rPr>
-        <w:t>De scholen van bestuur</w:t>
-      </w:r>
-      <w:r>
-        <w:rPr>
-          <w:color w:val="FF0000"/>
-          <w:lang w:val="nl-NL"/>
-        </w:rPr>
-        <w:t xml:space="preserve"> </w:t>
-      </w:r>
-      <w:proofErr w:type="spellStart"/>
-      <w:r>
-        <w:rPr>
-          <w:rFonts w:cs="Century Gothic"/>
-          <w:lang w:val="nl-NL"/>
-        </w:rPr>
-        <w:t>TTTxml:bestuur.nameTTT</w:t>
-      </w:r>
-      <w:proofErr w:type="spellEnd"/>
-      <w:r>
-        <w:rPr>
-          <w:rFonts w:cs="Century Gothic"/>
-          <w:lang w:val="nl-NL"/>
-        </w:rPr>
-        <w:t xml:space="preserve"> </w:t>
-      </w:r>
-      <w:r>
-        <w:rPr>
-          <w:lang w:val="nl-NL"/>
-        </w:rPr>
-        <w:t>krijgen een gemiddeld ra</w:t>
-      </w:r>
-      <w:r>
-        <w:rPr>
-          <w:lang w:val="nl-NL"/>
-        </w:rPr>
-        <w:t xml:space="preserve">pportcijfer van </w:t>
-      </w:r>
-      <w:proofErr w:type="spellStart"/>
-      <w:r>
-        <w:rPr>
-          <w:rFonts w:cs="Century Gothic"/>
-          <w:lang w:val="nl-NL"/>
-        </w:rPr>
-        <w:t>TTTc</w:t>
-      </w:r>
-      <w:r>
-        <w:rPr>
-          <w:rFonts w:cs="Century Gothic"/>
-          <w:lang w:val="nl-NL"/>
-        </w:rPr>
-        <w:t>lass:questionProperties:reportmark:average</w:t>
-      </w:r>
-      <w:proofErr w:type="gramStart"/>
-      <w:r>
-        <w:rPr>
-          <w:rFonts w:cs="Century Gothic"/>
-          <w:lang w:val="nl-NL"/>
-        </w:rPr>
-        <w:t>:bestuur</w:t>
-      </w:r>
-      <w:r>
-        <w:rPr>
-          <w:rFonts w:cs="Century Gothic"/>
-          <w:lang w:val="nl-NL"/>
-        </w:rPr>
-        <w:t>TTT</w:t>
-      </w:r>
-      <w:proofErr w:type="spellEnd"/>
-      <w:r>
-        <w:rPr>
-          <w:lang w:val="nl-NL"/>
-        </w:rPr>
-        <w:t>.</w:t>
-      </w:r>
-      <w:proofErr w:type="gramEnd"/>
     </w:p>
     <w:p>
       <w:pPr>
@@ -3963,24 +3703,13 @@
           <w:lang w:val="nl-NL"/>
         </w:rPr>
       </w:pPr>
-      <w:proofErr w:type="spellStart"/>
       <w:r>
         <w:rPr>
           <w:b/>
           <w:lang w:val="nl-NL"/>
         </w:rPr>
-        <w:t>TTTclass</w:t>
-      </w:r>
-      <w:proofErr w:type="gramStart"/>
-      <w:r>
-        <w:rPr>
-          <w:b/>
-          <w:lang w:val="nl-NL"/>
-        </w:rPr>
-        <w:t>:reportmarkBestuurTTT</w:t>
-      </w:r>
-      <w:proofErr w:type="spellEnd"/>
-      <w:proofErr w:type="gramEnd"/>
+        <w:t>TTTclass:reportmarkBestuurTTT</w:t>
+      </w:r>
     </w:p>
     <w:p>
       <w:pPr>
@@ -3998,33 +3727,17 @@
           <w:lang w:val="nl-NL"/>
         </w:rPr>
       </w:pPr>
-      <w:proofErr w:type="spellStart"/>
-      <w:r>
-        <w:rPr>
-          <w:lang w:val="nl-NL"/>
-        </w:rPr>
-        <w:t>TTTclass</w:t>
-      </w:r>
-      <w:proofErr w:type="gramStart"/>
-      <w:r>
-        <w:rPr>
-          <w:lang w:val="nl-NL"/>
-        </w:rPr>
-        <w:t>:s</w:t>
-      </w:r>
-      <w:r>
-        <w:rPr>
-          <w:lang w:val="nl-NL"/>
-        </w:rPr>
-        <w:t>ummaryBestuurTTT</w:t>
-      </w:r>
-      <w:proofErr w:type="spellEnd"/>
-      <w:proofErr w:type="gramEnd"/>
-      <w:r>
-        <w:rPr>
-          <w:lang w:val="nl-NL"/>
-        </w:rPr>
-        <w:t xml:space="preserve"> </w:t>
+      <w:r>
+        <w:rPr>
+          <w:lang w:val="nl-NL"/>
+        </w:rPr>
+        <w:t>TTTclass:s</w:t>
+      </w:r>
+      <w:r>
+        <w:rPr>
+          <w:lang w:val="nl-NL"/>
+        </w:rPr>
+        <w:t xml:space="preserve">ummaryBestuurTTT </w:t>
       </w:r>
       <w:r>
         <w:rPr>
@@ -4073,30 +3786,12 @@
         </w:rPr>
         <w:t xml:space="preserve">In tabel 2 wordt een overzicht gegeven van de tevredenheidscijfers van de scholen </w:t>
       </w:r>
-      <w:proofErr w:type="spellStart"/>
       <w:r>
         <w:rPr>
           <w:rFonts w:ascii="Century Gothic" w:hAnsi="Century Gothic" w:cs="Century Gothic"/>
           <w:lang w:val="nl-NL"/>
         </w:rPr>
-        <w:t>TTTxml</w:t>
-      </w:r>
-      <w:proofErr w:type="gramStart"/>
-      <w:r>
-        <w:rPr>
-          <w:rFonts w:ascii="Century Gothic" w:hAnsi="Century Gothic" w:cs="Century Gothic"/>
-          <w:lang w:val="nl-NL"/>
-        </w:rPr>
-        <w:t>:bestuur.nameTTT</w:t>
-      </w:r>
-      <w:proofErr w:type="spellEnd"/>
-      <w:proofErr w:type="gramEnd"/>
-      <w:r>
-        <w:rPr>
-          <w:rFonts w:ascii="Century Gothic" w:hAnsi="Century Gothic" w:cs="Century Gothic"/>
-          <w:lang w:val="nl-NL"/>
-        </w:rPr>
-        <w:t xml:space="preserve"> </w:t>
+        <w:t xml:space="preserve">TTTxml:bestuur.nameTTT </w:t>
       </w:r>
       <w:r>
         <w:rPr>
@@ -4105,78 +3800,47 @@
           <w:szCs w:val="20"/>
           <w:lang w:val="nl-NL"/>
         </w:rPr>
-        <w:t xml:space="preserve">voor de tien rubrieken waarover aan de leerlingen vragen zijn gesteld. De waardes in de tabel zijn van een 1 tot 3 schaal omgezet naar een 1 tot 10 </w:t>
-      </w:r>
-      <w:proofErr w:type="gramStart"/>
-      <w:r>
+        <w:t xml:space="preserve">voor de tien rubrieken waarover aan de leerlingen vragen zijn gesteld. De waardes in de tabel zijn van een 1 tot 3 schaal omgezet naar een 1 tot 10 schaal.  </w:t>
+      </w:r>
+    </w:p>
+    <w:p>
+      <w:pPr>
+        <w:pStyle w:val="BodyText"/>
         <w:rPr>
           <w:rFonts w:ascii="Century Gothic" w:hAnsi="Century Gothic" w:cs="Century Gothic"/>
           <w:sz w:val="20"/>
           <w:szCs w:val="20"/>
           <w:lang w:val="nl-NL"/>
         </w:rPr>
-        <w:t xml:space="preserve">schaal.  </w:t>
-      </w:r>
-      <w:proofErr w:type="gramEnd"/>
-    </w:p>
-    <w:p>
-      <w:pPr>
-        <w:pStyle w:val="BodyText"/>
+      </w:pPr>
+      <w:r>
         <w:rPr>
           <w:rFonts w:ascii="Century Gothic" w:hAnsi="Century Gothic" w:cs="Century Gothic"/>
           <w:sz w:val="20"/>
           <w:szCs w:val="20"/>
           <w:lang w:val="nl-NL"/>
         </w:rPr>
-      </w:pPr>
-      <w:r>
+        <w:t>Er is relatief een hoge mate van ontevredenheid wanneer het tevredenheidscijfer lager is dan 7.0; zo’n score krijgt een rood accent.</w:t>
+      </w:r>
+    </w:p>
+    <w:p>
+      <w:pPr>
+        <w:pStyle w:val="BodyText"/>
         <w:rPr>
           <w:rFonts w:ascii="Century Gothic" w:hAnsi="Century Gothic" w:cs="Century Gothic"/>
           <w:sz w:val="20"/>
           <w:szCs w:val="20"/>
           <w:lang w:val="nl-NL"/>
         </w:rPr>
-        <w:t>Er is relatief een hoge mate van ontevredenheid wanneer het tevredenheidscijfer lager is dan 7.0; zo’n score krijgt een rood accent.</w:t>
-      </w:r>
-    </w:p>
-    <w:p>
-      <w:pPr>
-        <w:pStyle w:val="BodyText"/>
+      </w:pPr>
+      <w:r>
         <w:rPr>
           <w:rFonts w:ascii="Century Gothic" w:hAnsi="Century Gothic" w:cs="Century Gothic"/>
           <w:sz w:val="20"/>
           <w:szCs w:val="20"/>
           <w:lang w:val="nl-NL"/>
         </w:rPr>
-      </w:pPr>
-      <w:r>
-        <w:rPr>
-          <w:rFonts w:ascii="Century Gothic" w:hAnsi="Century Gothic" w:cs="Century Gothic"/>
-          <w:sz w:val="20"/>
-          <w:szCs w:val="20"/>
-          <w:lang w:val="nl-NL"/>
-        </w:rPr>
-        <w:t xml:space="preserve">Is het tevredenheidscijfer 7.0 of hoger, dan is er een relatief hoge mate van tevredenheid over dat aspect van het onderwijs of de </w:t>
-      </w:r>
-      <w:proofErr w:type="gramStart"/>
-      <w:r>
-        <w:rPr>
-          <w:rFonts w:ascii="Century Gothic" w:hAnsi="Century Gothic" w:cs="Century Gothic"/>
-          <w:sz w:val="20"/>
-          <w:szCs w:val="20"/>
-          <w:lang w:val="nl-NL"/>
-        </w:rPr>
-        <w:t xml:space="preserve">school.  </w:t>
-      </w:r>
-      <w:proofErr w:type="gramEnd"/>
-      <w:r>
-        <w:rPr>
-          <w:rFonts w:ascii="Century Gothic" w:hAnsi="Century Gothic" w:cs="Century Gothic"/>
-          <w:sz w:val="20"/>
-          <w:szCs w:val="20"/>
-          <w:lang w:val="nl-NL"/>
-        </w:rPr>
-        <w:t>Zo’n score krijgt een groen accent</w:t>
+        <w:t>Is het tevredenheidscijfer 7.0 of hoger, dan is er een relatief hoge mate van tevredenheid over dat aspect van het onderwijs of de school.  Zo’n score krijgt een groen accent</w:t>
       </w:r>
     </w:p>
     <w:p>
@@ -4247,30 +3911,11 @@
               <w:rPr>
                 <w:shd w:val="clear" w:color="auto" w:fill="FF5050"/>
               </w:rPr>
-              <w:t xml:space="preserve"> Lager </w:t>
-            </w:r>
-            <w:proofErr w:type="spellStart"/>
-            <w:r>
-              <w:rPr>
-                <w:shd w:val="clear" w:color="auto" w:fill="FF5050"/>
-              </w:rPr>
-              <w:t>dan</w:t>
-            </w:r>
-            <w:proofErr w:type="spellEnd"/>
-            <w:r>
-              <w:rPr>
-                <w:shd w:val="clear" w:color="auto" w:fill="FF5050"/>
-              </w:rPr>
-              <w:t xml:space="preserve"> </w:t>
+              <w:t xml:space="preserve"> Lager dan </w:t>
             </w:r>
             <w:r>
-              <w:t xml:space="preserve">6.5 = erg </w:t>
+              <w:t>6.5 = erg ontevreden</w:t>
             </w:r>
-            <w:proofErr w:type="spellStart"/>
-            <w:r>
-              <w:t>ontevreden</w:t>
-            </w:r>
-            <w:proofErr w:type="spellEnd"/>
           </w:p>
         </w:tc>
       </w:tr>
@@ -4289,13 +3934,8 @@
           </w:tcPr>
           <w:p>
             <w:r>
-              <w:t xml:space="preserve"> 6.5 t/m  6.9 = </w:t>
+              <w:t xml:space="preserve"> 6.5 t/m  6.9 = ontevreden</w:t>
             </w:r>
-            <w:proofErr w:type="spellStart"/>
-            <w:r>
-              <w:t>ontevreden</w:t>
-            </w:r>
-            <w:proofErr w:type="spellEnd"/>
           </w:p>
         </w:tc>
       </w:tr>
@@ -4314,13 +3954,8 @@
           </w:tcPr>
           <w:p>
             <w:r>
-              <w:t xml:space="preserve"> 7.0 t/m  7.9= </w:t>
+              <w:t xml:space="preserve"> 7.0 t/m  7.9= tevreden</w:t>
             </w:r>
-            <w:proofErr w:type="spellStart"/>
-            <w:r>
-              <w:t>tevreden</w:t>
-            </w:r>
-            <w:proofErr w:type="spellEnd"/>
           </w:p>
         </w:tc>
       </w:tr>
@@ -4339,29 +3974,8 @@
           </w:tcPr>
           <w:p>
             <w:r>
-              <w:t xml:space="preserve"> 8.0 en </w:t>
+              <w:t xml:space="preserve"> 8.0 en hoger = zeer tevreden</w:t>
             </w:r>
-            <w:proofErr w:type="spellStart"/>
-            <w:r>
-              <w:t>hoger</w:t>
-            </w:r>
-            <w:proofErr w:type="spellEnd"/>
-            <w:r>
-              <w:t xml:space="preserve"> = </w:t>
-            </w:r>
-            <w:proofErr w:type="spellStart"/>
-            <w:r>
-              <w:t>zeer</w:t>
-            </w:r>
-            <w:proofErr w:type="spellEnd"/>
-            <w:r>
-              <w:t xml:space="preserve"> </w:t>
-            </w:r>
-            <w:proofErr w:type="spellStart"/>
-            <w:r>
-              <w:t>tevreden</w:t>
-            </w:r>
-            <w:proofErr w:type="spellEnd"/>
           </w:p>
         </w:tc>
       </w:tr>
@@ -4408,37 +4022,20 @@
           <w:color w:val="000000"/>
         </w:rPr>
       </w:pPr>
-      <w:r>
+    </w:p>
+    <w:p>
+      <w:pPr>
         <w:rPr>
           <w:color w:val="000000"/>
-        </w:rPr>
-        <w:tab/>
-      </w:r>
-    </w:p>
-    <w:p>
-      <w:r>
-        <w:rPr>
-          <w:b/>
-          <w:color w:val="FF0000"/>
-          <w:lang w:val="nl-NL"/>
-        </w:rPr>
-        <w:t>[TEVREDENHEIDSCIJFERS</w:t>
-      </w:r>
-      <w:r>
-        <w:rPr>
-          <w:b/>
-          <w:color w:val="FF0000"/>
-          <w:lang w:val="nl-NL"/>
-        </w:rPr>
-        <w:t xml:space="preserve"> PER RUBRIEK</w:t>
-      </w:r>
-      <w:r>
-        <w:rPr>
-          <w:b/>
-          <w:color w:val="FF0000"/>
-          <w:lang w:val="nl-NL"/>
-        </w:rPr>
-        <w:t>]</w:t>
+          <w:lang w:val="nl-NL"/>
+        </w:rPr>
+      </w:pPr>
+      <w:r>
+        <w:rPr>
+          <w:color w:val="000000"/>
+          <w:lang w:val="nl-NL"/>
+        </w:rPr>
+        <w:t>TTTclass:satisfactionPerCategoryBestuurTTT</w:t>
       </w:r>
     </w:p>
     <w:p>
@@ -4448,6 +4045,8 @@
           <w:lang w:val="nl-NL"/>
         </w:rPr>
       </w:pPr>
+      <w:bookmarkStart w:id="8" w:name="_GoBack"/>
+      <w:bookmarkEnd w:id="8"/>
     </w:p>
     <w:p>
       <w:pPr>
@@ -4457,6 +4056,7 @@
           <w:b/>
           <w:bCs/>
           <w:color w:val="F78E1E"/>
+          <w:lang w:val="nl-NL"/>
         </w:rPr>
       </w:pPr>
       <w:r>
@@ -4465,6 +4065,7 @@
           <w:b/>
           <w:bCs/>
           <w:color w:val="F78E1E"/>
+          <w:lang w:val="nl-NL"/>
         </w:rPr>
         <w:br w:type="page"/>
       </w:r>
@@ -4476,6 +4077,7 @@
           <w:b/>
           <w:bCs/>
           <w:color w:val="F78E1E"/>
+          <w:lang w:val="nl-NL"/>
         </w:rPr>
       </w:pPr>
     </w:p>
@@ -4518,30 +4120,12 @@
         </w:rPr>
         <w:t xml:space="preserve">Hieronder, in tabel 3, staat een overzicht van de tevredenheidsscores die de leerlingen aan de scholen van </w:t>
       </w:r>
-      <w:proofErr w:type="spellStart"/>
       <w:r>
         <w:rPr>
           <w:rFonts w:ascii="Century Gothic" w:hAnsi="Century Gothic" w:cs="Century Gothic"/>
           <w:lang w:val="nl-NL"/>
         </w:rPr>
-        <w:t>TTTxml</w:t>
-      </w:r>
-      <w:proofErr w:type="gramStart"/>
-      <w:r>
-        <w:rPr>
-          <w:rFonts w:ascii="Century Gothic" w:hAnsi="Century Gothic" w:cs="Century Gothic"/>
-          <w:lang w:val="nl-NL"/>
-        </w:rPr>
-        <w:t>:bestuur.nameTTT</w:t>
-      </w:r>
-      <w:proofErr w:type="spellEnd"/>
-      <w:proofErr w:type="gramEnd"/>
-      <w:r>
-        <w:rPr>
-          <w:rFonts w:ascii="Century Gothic" w:hAnsi="Century Gothic" w:cs="Century Gothic"/>
-          <w:lang w:val="nl-NL"/>
-        </w:rPr>
-        <w:t xml:space="preserve"> </w:t>
+        <w:t xml:space="preserve">TTTxml:bestuur.nameTTT </w:t>
       </w:r>
       <w:r>
         <w:rPr>
@@ -5215,14 +4799,14 @@
                         </a:ln>
                         <a:extLst>
                           <a:ext uri="{909E8E84-426E-40dd-AFC4-6F175D3DCCD1}">
-                            <a14:hiddenFill xmlns="" xmlns:mo="http://schemas.microsoft.com/office/mac/office/2008/main" xmlns:mv="urn:schemas-microsoft-com:mac:vml" xmlns:o="urn:schemas-microsoft-com:office:office" xmlns:v="urn:schemas-microsoft-com:vml" xmlns:w10="urn:schemas-microsoft-com:office:word" xmlns:w="http://schemas.openxmlformats.org/wordprocessingml/2006/main" xmlns:a14="http://schemas.microsoft.com/office/drawing/2010/main">
+                            <a14:hiddenFill xmlns:a14="http://schemas.microsoft.com/office/drawing/2010/main" xmlns:w="http://schemas.openxmlformats.org/wordprocessingml/2006/main" xmlns:w10="urn:schemas-microsoft-com:office:word" xmlns:v="urn:schemas-microsoft-com:vml" xmlns:o="urn:schemas-microsoft-com:office:office" xmlns:mv="urn:schemas-microsoft-com:mac:vml" xmlns:mo="http://schemas.microsoft.com/office/mac/office/2008/main" xmlns="">
                               <a:solidFill>
                                 <a:srgbClr val="FFFFFF"/>
                               </a:solidFill>
                             </a14:hiddenFill>
                           </a:ext>
                           <a:ext uri="{91240B29-F687-4f45-9708-019B960494DF}">
-                            <a14:hiddenLine xmlns="" xmlns:mo="http://schemas.microsoft.com/office/mac/office/2008/main" xmlns:mv="urn:schemas-microsoft-com:mac:vml" xmlns:o="urn:schemas-microsoft-com:office:office" xmlns:v="urn:schemas-microsoft-com:vml" xmlns:w10="urn:schemas-microsoft-com:office:word" xmlns:w="http://schemas.openxmlformats.org/wordprocessingml/2006/main" xmlns:a14="http://schemas.microsoft.com/office/drawing/2010/main" w="9525">
+                            <a14:hiddenLine xmlns:a14="http://schemas.microsoft.com/office/drawing/2010/main" xmlns:w="http://schemas.openxmlformats.org/wordprocessingml/2006/main" xmlns:w10="urn:schemas-microsoft-com:office:word" xmlns:v="urn:schemas-microsoft-com:vml" xmlns:o="urn:schemas-microsoft-com:office:office" xmlns:mv="urn:schemas-microsoft-com:mac:vml" xmlns:mo="http://schemas.microsoft.com/office/mac/office/2008/main" xmlns="" w="9525">
                               <a:solidFill>
                                 <a:srgbClr val="000000"/>
                               </a:solidFill>
@@ -5311,27 +4895,16 @@
           <w:u w:val="single"/>
           <w:lang w:val="nl-NL"/>
         </w:rPr>
-        <w:t xml:space="preserve">                        % tevreden respondenten__________  </w:t>
-      </w:r>
-      <w:proofErr w:type="gramStart"/>
+        <w:t xml:space="preserve">                        % tevreden respondenten__________  _______</w:t>
+      </w:r>
       <w:r>
         <w:rPr>
           <w:b/>
           <w:bCs/>
-          <w:u w:val="single"/>
-          <w:lang w:val="nl-NL"/>
-        </w:rPr>
-        <w:t>_______</w:t>
-      </w:r>
-      <w:r>
-        <w:rPr>
-          <w:b/>
-          <w:bCs/>
           <w:lang w:val="nl-NL"/>
         </w:rPr>
         <w:t xml:space="preserve">             </w:t>
       </w:r>
-      <w:proofErr w:type="gramEnd"/>
     </w:p>
     <w:p>
       <w:pPr>
@@ -5817,21 +5390,7 @@
         <w:rPr>
           <w:lang w:val="nl-NL"/>
         </w:rPr>
-        <w:t xml:space="preserve">In de voorbeeldtabel is op de Voorbeeldschool over het onderwerp ‘extra mogelijkheden goede leerlingen’ 35% van de respondenten tevreden en 9% ontevreden. De overige respondenten hebben deze vraag beantwoord met ‘weet niet/niet van toepassing’ </w:t>
-      </w:r>
-      <w:proofErr w:type="gramStart"/>
-      <w:r>
-        <w:rPr>
-          <w:lang w:val="nl-NL"/>
-        </w:rPr>
-        <w:t xml:space="preserve">of  </w:t>
-      </w:r>
-      <w:proofErr w:type="gramEnd"/>
-      <w:r>
-        <w:rPr>
-          <w:lang w:val="nl-NL"/>
-        </w:rPr>
-        <w:t>hebben niets ingevuld. Deze groep wordt voor het bepalen van het verhoudingsgetal buiten beschouwing gelaten. Dus voor dit onderwerp geldt:</w:t>
+        <w:t>In de voorbeeldtabel is op de Voorbeeldschool over het onderwerp ‘extra mogelijkheden goede leerlingen’ 35% van de respondenten tevreden en 9% ontevreden. De overige respondenten hebben deze vraag beantwoord met ‘weet niet/niet van toepassing’ of  hebben niets ingevuld. Deze groep wordt voor het bepalen van het verhoudingsgetal buiten beschouwing gelaten. Dus voor dit onderwerp geldt:</w:t>
       </w:r>
     </w:p>
     <w:p>
@@ -6041,16 +5600,8 @@
         <w:rPr>
           <w:lang w:val="nl-NL"/>
         </w:rPr>
-        <w:t xml:space="preserve">Het verhoudingsgetal 79 valt binnen de categorie ‘ontevreden’ en kleurt oranje. De ouders van de Voorbeeldschool zijn dus ontevreden over ‘extra mogelijkheden voor goede </w:t>
-      </w:r>
-      <w:proofErr w:type="gramStart"/>
-      <w:r>
-        <w:rPr>
-          <w:lang w:val="nl-NL"/>
-        </w:rPr>
-        <w:t xml:space="preserve">leerlingen’.  </w:t>
-      </w:r>
-      <w:proofErr w:type="gramEnd"/>
+        <w:t xml:space="preserve">Het verhoudingsgetal 79 valt binnen de categorie ‘ontevreden’ en kleurt oranje. De ouders van de Voorbeeldschool zijn dus ontevreden over ‘extra mogelijkheden voor goede leerlingen’.  </w:t>
+      </w:r>
     </w:p>
     <w:p>
       <w:pPr>
@@ -6079,23 +5630,13 @@
           <w:lang w:val="nl-NL"/>
         </w:rPr>
       </w:pPr>
-      <w:proofErr w:type="spellStart"/>
       <w:r>
         <w:rPr>
           <w:lang w:val="nl-NL"/>
         </w:rPr>
         <w:lastRenderedPageBreak/>
-        <w:t>TTTclass</w:t>
-      </w:r>
-      <w:proofErr w:type="gramStart"/>
-      <w:r>
-        <w:rPr>
-          <w:lang w:val="nl-NL"/>
-        </w:rPr>
-        <w:t>:scoresPercentagesBestuurTTT</w:t>
-      </w:r>
-      <w:proofErr w:type="spellEnd"/>
-      <w:proofErr w:type="gramEnd"/>
+        <w:t>TTTclass:scoresPercentagesBestuurTTT</w:t>
+      </w:r>
     </w:p>
     <w:p>
       <w:pPr>
@@ -6158,29 +5699,16 @@
     <w:p/>
     <w:p>
       <w:r>
-        <w:t>TTTclass</w:t>
-      </w:r>
-      <w:proofErr w:type="gramStart"/>
-      <w:r>
-        <w:t>:satisfactionTopBestuur:goodTTT</w:t>
-      </w:r>
-      <w:proofErr w:type="gramEnd"/>
+        <w:t>TTTclass:satisfactionTopBestuur:goodTTT</w:t>
+      </w:r>
     </w:p>
     <w:p/>
     <w:p>
       <w:r>
-        <w:t>TTTclass</w:t>
-      </w:r>
-      <w:proofErr w:type="gramStart"/>
-      <w:r>
-        <w:t>:satisfactionTopBestuur:badTTT</w:t>
-      </w:r>
-      <w:proofErr w:type="gramEnd"/>
-    </w:p>
-    <w:p>
-      <w:bookmarkStart w:id="8" w:name="_GoBack"/>
-      <w:bookmarkEnd w:id="8"/>
-    </w:p>
+        <w:t>TTTclass:satisfactionTopBestuur:badTTT</w:t>
+      </w:r>
+    </w:p>
+    <w:p/>
     <w:p>
       <w:pPr>
         <w:pStyle w:val="Heading1"/>
@@ -6223,16 +5751,8 @@
         <w:rPr>
           <w:lang w:val="nl-NL"/>
         </w:rPr>
-        <w:t>TTTclass</w:t>
-      </w:r>
-      <w:proofErr w:type="gramStart"/>
-      <w:r>
-        <w:rPr>
-          <w:lang w:val="nl-NL"/>
-        </w:rPr>
-        <w:t>:questionListsTTT</w:t>
-      </w:r>
-      <w:proofErr w:type="gramEnd"/>
+        <w:t>TTTclass:questionListsTTT</w:t>
+      </w:r>
     </w:p>
     <w:p>
       <w:pPr>
@@ -6287,26 +5807,14 @@
           <w:lang w:val="nl-NL"/>
         </w:rPr>
       </w:pPr>
-      <w:proofErr w:type="spellStart"/>
       <w:r>
         <w:rPr>
           <w:rFonts w:cs="Century Gothic"/>
           <w:szCs w:val="20"/>
           <w:lang w:val="nl-NL"/>
         </w:rPr>
-        <w:t>TTTxml</w:t>
-      </w:r>
-      <w:proofErr w:type="gramStart"/>
-      <w:r>
-        <w:rPr>
-          <w:rFonts w:cs="Century Gothic"/>
-          <w:szCs w:val="20"/>
-          <w:lang w:val="nl-NL"/>
-        </w:rPr>
-        <w:t>:peiling.idTTT</w:t>
-      </w:r>
-      <w:proofErr w:type="spellEnd"/>
-      <w:proofErr w:type="gramEnd"/>
+        <w:t>TTTxml:peiling.idTTT</w:t>
+      </w:r>
     </w:p>
     <w:p>
       <w:pPr>
@@ -6507,36 +6015,8 @@
         <w:rFonts w:cs="Century Gothic"/>
         <w:color w:val="00A4E4"/>
       </w:rPr>
-      <w:t xml:space="preserve"> </w:t>
+      <w:t xml:space="preserve"> Scholen met Succes</w:t>
     </w:r>
-    <w:proofErr w:type="spellStart"/>
-    <w:r>
-      <w:rPr>
-        <w:rStyle w:val="PageNumber"/>
-        <w:rFonts w:cs="Century Gothic"/>
-        <w:color w:val="00A4E4"/>
-      </w:rPr>
-      <w:t>Scholen</w:t>
-    </w:r>
-    <w:proofErr w:type="spellEnd"/>
-    <w:r>
-      <w:rPr>
-        <w:rStyle w:val="PageNumber"/>
-        <w:rFonts w:cs="Century Gothic"/>
-        <w:color w:val="00A4E4"/>
-      </w:rPr>
-      <w:t xml:space="preserve"> met </w:t>
-    </w:r>
-    <w:proofErr w:type="spellStart"/>
-    <w:r>
-      <w:rPr>
-        <w:rStyle w:val="PageNumber"/>
-        <w:rFonts w:cs="Century Gothic"/>
-        <w:color w:val="00A4E4"/>
-      </w:rPr>
-      <w:t>Succes</w:t>
-    </w:r>
-    <w:proofErr w:type="spellEnd"/>
   </w:p>
   <w:p>
     <w:pPr>
@@ -6631,23 +6111,21 @@
         <w:lang w:val="nl-NL"/>
       </w:rPr>
     </w:pPr>
-    <w:proofErr w:type="spellStart"/>
     <w:r>
       <w:rPr>
         <w:color w:val="00A4E4"/>
         <w:szCs w:val="20"/>
         <w:lang w:val="nl-NL"/>
       </w:rPr>
-      <w:t>Bestuursrapportage</w:t>
+      <w:t>Bestuursrapportage OTP</w:t>
     </w:r>
-    <w:proofErr w:type="spellEnd"/>
     <w:r>
       <w:rPr>
         <w:color w:val="00A4E4"/>
         <w:szCs w:val="20"/>
         <w:lang w:val="nl-NL"/>
       </w:rPr>
-      <w:t xml:space="preserve"> OTP</w:t>
+      <w:t xml:space="preserve"> - </w:t>
     </w:r>
     <w:r>
       <w:rPr>
@@ -6655,7 +6133,7 @@
         <w:szCs w:val="20"/>
         <w:lang w:val="nl-NL"/>
       </w:rPr>
-      <w:t xml:space="preserve"> - </w:t>
+      <w:t>Odyssee - Sneek</w:t>
     </w:r>
     <w:r>
       <w:rPr>
@@ -6663,35 +6141,17 @@
         <w:szCs w:val="20"/>
         <w:lang w:val="nl-NL"/>
       </w:rPr>
-      <w:t xml:space="preserve">Odyssee - </w:t>
+      <w:tab/>
     </w:r>
-    <w:proofErr w:type="gramStart"/>
     <w:r>
       <w:rPr>
         <w:color w:val="00A4E4"/>
         <w:szCs w:val="20"/>
         <w:lang w:val="nl-NL"/>
       </w:rPr>
-      <w:t>Sneek</w:t>
-    </w:r>
-    <w:r>
-      <w:rPr>
-        <w:color w:val="00A4E4"/>
-        <w:szCs w:val="20"/>
-        <w:lang w:val="nl-NL"/>
-      </w:rPr>
-      <w:tab/>
-    </w:r>
-    <w:r>
-      <w:rPr>
-        <w:color w:val="00A4E4"/>
-        <w:szCs w:val="20"/>
-        <w:lang w:val="nl-NL"/>
-      </w:rPr>
       <w:tab/>
       <w:t xml:space="preserve">                                                       </w:t>
     </w:r>
-    <w:proofErr w:type="gramEnd"/>
   </w:p>
 </w:hdr>
 </file>
@@ -6712,7 +6172,6 @@
         <w:lang w:val="en-GB"/>
       </w:rPr>
     </w:pPr>
-    <w:proofErr w:type="spellStart"/>
     <w:r>
       <w:rPr>
         <w:rFonts w:cs="Century Gothic"/>
@@ -6723,9 +6182,8 @@
         <w:szCs w:val="22"/>
         <w:lang w:val="en-GB"/>
       </w:rPr>
-      <w:t>Resultaten</w:t>
+      <w:t xml:space="preserve">Resultaten </w:t>
     </w:r>
-    <w:proofErr w:type="spellEnd"/>
     <w:r>
       <w:rPr>
         <w:rFonts w:cs="Century Gothic"/>
@@ -6736,36 +6194,8 @@
         <w:szCs w:val="22"/>
         <w:lang w:val="en-GB"/>
       </w:rPr>
-      <w:t xml:space="preserve"> </w:t>
+      <w:t>OTPTTTxml:peiling.jaarTTT</w:t>
     </w:r>
-    <w:proofErr w:type="spellStart"/>
-    <w:r>
-      <w:rPr>
-        <w:rFonts w:cs="Century Gothic"/>
-        <w:b/>
-        <w:bCs/>
-        <w:color w:val="00A4E4"/>
-        <w:sz w:val="22"/>
-        <w:szCs w:val="22"/>
-        <w:lang w:val="en-GB"/>
-      </w:rPr>
-      <w:t>OTPTTTxml</w:t>
-    </w:r>
-    <w:proofErr w:type="gramStart"/>
-    <w:r>
-      <w:rPr>
-        <w:rFonts w:cs="Century Gothic"/>
-        <w:b/>
-        <w:bCs/>
-        <w:color w:val="00A4E4"/>
-        <w:sz w:val="22"/>
-        <w:szCs w:val="22"/>
-        <w:lang w:val="en-GB"/>
-      </w:rPr>
-      <w:t>:peiling.jaarTTT</w:t>
-    </w:r>
-    <w:proofErr w:type="spellEnd"/>
-    <w:proofErr w:type="gramEnd"/>
   </w:p>
 </w:hdr>
 </file>

</xml_diff>